<commit_message>
Add pdf, fix typoz
</commit_message>
<xml_diff>
--- a/docs/Plant_Manipulation_Documentation.docx
+++ b/docs/Plant_Manipulation_Documentation.docx
@@ -1354,7 +1354,25 @@
       <w:r>
         <w:fldChar w:fldCharType="end"/>
       </w:r>
-      <w:fldSimple w:instr=" REF _Ref124071048 \r \h "/>
+      <w:r>
+        <w:fldChar w:fldCharType="begin"/>
+      </w:r>
+      <w:r>
+        <w:instrText xml:space="preserve"> REF _Ref124071048 \r \h </w:instrText>
+      </w:r>
+      <w:r>
+        <w:fldChar w:fldCharType="separate"/>
+      </w:r>
+      <w:r>
+        <w:rPr>
+          <w:b/>
+          <w:bCs/>
+        </w:rPr>
+        <w:t>Error! Reference source not found.</w:t>
+      </w:r>
+      <w:r>
+        <w:fldChar w:fldCharType="end"/>
+      </w:r>
       <w:r>
         <w:t>).</w:t>
       </w:r>
@@ -1377,15 +1395,7 @@
         <w:t xml:space="preserve">set of simulations was performed using a kinematic model of a plant. </w:t>
       </w:r>
       <w:r>
-        <w:t xml:space="preserve">The stem was modeled as a series of links and joints, which were represented with </w:t>
-      </w:r>
-      <w:proofErr w:type="spellStart"/>
-      <w:r>
-        <w:t>Denavit-Hartenberg</w:t>
-      </w:r>
-      <w:proofErr w:type="spellEnd"/>
-      <w:r>
-        <w:t xml:space="preserve"> parameters. </w:t>
+        <w:t xml:space="preserve">The stem was modeled as a series of links and joints, which were represented with Denavit-Hartenberg parameters. </w:t>
       </w:r>
       <w:r>
         <w:t xml:space="preserve">The DRL </w:t>
@@ -3160,21 +3170,7 @@
         <w:rPr>
           <w:rFonts w:eastAsiaTheme="minorEastAsia"/>
         </w:rPr>
-        <w:t xml:space="preserve">the fruit position and size </w:t>
-      </w:r>
-      <w:proofErr w:type="gramStart"/>
-      <w:r>
-        <w:rPr>
-          <w:rFonts w:eastAsiaTheme="minorEastAsia"/>
-        </w:rPr>
-        <w:t>was</w:t>
-      </w:r>
-      <w:proofErr w:type="gramEnd"/>
-      <w:r>
-        <w:rPr>
-          <w:rFonts w:eastAsiaTheme="minorEastAsia"/>
-        </w:rPr>
-        <w:t xml:space="preserve"> randomized </w:t>
+        <w:t xml:space="preserve">the fruit position and size was randomized </w:t>
       </w:r>
       <w:r>
         <w:rPr>
@@ -3368,11 +3364,7 @@
         <w:t>plant_beam_rl_ppo_demo.py</w:t>
       </w:r>
       <w:r>
-        <w:t xml:space="preserve"> </w:t>
-      </w:r>
-      <w:proofErr w:type="gramStart"/>
-      <w:r>
-        <w:t xml:space="preserve">and  </w:t>
+        <w:t xml:space="preserve"> and  </w:t>
       </w:r>
       <w:r>
         <w:rPr>
@@ -3381,7 +3373,6 @@
         </w:rPr>
         <w:t>plant_beam_rl_sac_demo.py</w:t>
       </w:r>
-      <w:proofErr w:type="gramEnd"/>
       <w:r>
         <w:t>)</w:t>
       </w:r>
@@ -3629,15 +3620,7 @@
         <w:t xml:space="preserve"> </w:t>
       </w:r>
       <w:r>
-        <w:t xml:space="preserve">usually just enough answers that the search feature can be useful for common questions. Finally, I have found that it is sometimes useful to search </w:t>
-      </w:r>
-      <w:proofErr w:type="spellStart"/>
-      <w:r>
-        <w:t>Github</w:t>
-      </w:r>
-      <w:proofErr w:type="spellEnd"/>
-      <w:r>
-        <w:t xml:space="preserve"> for specific Isaac Gym functions to see how they are used in an example. The standard documentation that comes with the software often leaves out critical information about arguments to functions, what gets returned, how to handle tensors, etc. </w:t>
+        <w:t xml:space="preserve">usually just enough answers that the search feature can be useful for common questions. Finally, I have found that it is sometimes useful to search Github for specific Isaac Gym functions to see how they are used in an example. The standard documentation that comes with the software often leaves out critical information about arguments to functions, what gets returned, how to handle tensors, etc. </w:t>
       </w:r>
     </w:p>
     <w:p>
@@ -3661,26 +3644,10 @@
         <w:t>body that is placed in front of a robot</w:t>
       </w:r>
       <w:r>
-        <w:t xml:space="preserve"> (</w:t>
-      </w:r>
-      <w:proofErr w:type="spellStart"/>
-      <w:r>
-        <w:t>Franka</w:t>
-      </w:r>
-      <w:proofErr w:type="spellEnd"/>
-      <w:r>
-        <w:t xml:space="preserve"> Panda)</w:t>
-      </w:r>
-      <w:r>
-        <w:t xml:space="preserve">. This object blocks </w:t>
-      </w:r>
-      <w:proofErr w:type="gramStart"/>
-      <w:r>
-        <w:t>a</w:t>
-      </w:r>
-      <w:proofErr w:type="gramEnd"/>
-      <w:r>
-        <w:t xml:space="preserve"> fruit, and the task for the robot </w:t>
+        <w:t xml:space="preserve"> (Franka Panda)</w:t>
+      </w:r>
+      <w:r>
+        <w:t xml:space="preserve">. This object blocks a fruit, and the task for the robot </w:t>
       </w:r>
       <w:r>
         <w:t>arm is to clear the occlusion of the fruit.</w:t>
@@ -3825,29 +3792,7 @@
           <w:sz w:val="22"/>
           <w:szCs w:val="22"/>
         </w:rPr>
-        <w:t xml:space="preserve">the way between a robot and </w:t>
-      </w:r>
-      <w:proofErr w:type="gramStart"/>
-      <w:r>
-        <w:rPr>
-          <w:i w:val="0"/>
-          <w:iCs w:val="0"/>
-          <w:color w:val="auto"/>
-          <w:sz w:val="22"/>
-          <w:szCs w:val="22"/>
-        </w:rPr>
-        <w:t>a</w:t>
-      </w:r>
-      <w:proofErr w:type="gramEnd"/>
-      <w:r>
-        <w:rPr>
-          <w:i w:val="0"/>
-          <w:iCs w:val="0"/>
-          <w:color w:val="auto"/>
-          <w:sz w:val="22"/>
-          <w:szCs w:val="22"/>
-        </w:rPr>
-        <w:t xml:space="preserve"> fruit. Note the prismatic supports at the base to fix the </w:t>
+        <w:t xml:space="preserve">the way between a robot and a fruit. Note the prismatic supports at the base to fix the </w:t>
       </w:r>
       <w:r>
         <w:rPr>
@@ -3873,29 +3818,13 @@
     <w:p>
       <w:r>
         <w:lastRenderedPageBreak/>
-        <w:t xml:space="preserve">An </w:t>
-      </w:r>
-      <w:proofErr w:type="spellStart"/>
-      <w:r>
-        <w:t>OpenAI</w:t>
-      </w:r>
-      <w:proofErr w:type="spellEnd"/>
-      <w:r>
-        <w:t xml:space="preserve"> Gym environment is defined to </w:t>
+        <w:t xml:space="preserve">An OpenAI Gym environment is defined to </w:t>
       </w:r>
       <w:r>
         <w:t xml:space="preserve">allow the agent to manipulate the environment </w:t>
       </w:r>
       <w:r>
-        <w:t xml:space="preserve">via the </w:t>
-      </w:r>
-      <w:proofErr w:type="spellStart"/>
-      <w:r>
-        <w:t>Franka</w:t>
-      </w:r>
-      <w:proofErr w:type="spellEnd"/>
-      <w:r>
-        <w:t xml:space="preserve"> arm:</w:t>
+        <w:t>via the Franka arm:</w:t>
       </w:r>
     </w:p>
     <w:p>
@@ -4284,7 +4213,91 @@
                 <w:rPr>
                   <w:rFonts w:ascii="Cambria Math" w:hAnsi="Cambria Math"/>
                 </w:rPr>
-                <m:t>=[-n, -n+1, -n+2...n-2,n-1, n ]</m:t>
+                <m:t>=[-</m:t>
+              </m:r>
+              <m:r>
+                <w:rPr>
+                  <w:rFonts w:ascii="Cambria Math" w:hAnsi="Cambria Math"/>
+                </w:rPr>
+                <m:t>n</m:t>
+              </m:r>
+              <m:r>
+                <w:rPr>
+                  <w:rFonts w:ascii="Cambria Math" w:hAnsi="Cambria Math"/>
+                </w:rPr>
+                <m:t>, -</m:t>
+              </m:r>
+              <m:r>
+                <w:rPr>
+                  <w:rFonts w:ascii="Cambria Math" w:hAnsi="Cambria Math"/>
+                </w:rPr>
+                <m:t>n</m:t>
+              </m:r>
+              <m:r>
+                <w:rPr>
+                  <w:rFonts w:ascii="Cambria Math" w:hAnsi="Cambria Math"/>
+                </w:rPr>
+                <m:t>+1, -</m:t>
+              </m:r>
+              <m:r>
+                <w:rPr>
+                  <w:rFonts w:ascii="Cambria Math" w:hAnsi="Cambria Math"/>
+                </w:rPr>
+                <m:t>n</m:t>
+              </m:r>
+              <m:r>
+                <w:rPr>
+                  <w:rFonts w:ascii="Cambria Math" w:hAnsi="Cambria Math"/>
+                </w:rPr>
+                <m:t>+2...</m:t>
+              </m:r>
+              <m:r>
+                <w:rPr>
+                  <w:rFonts w:ascii="Cambria Math" w:hAnsi="Cambria Math"/>
+                </w:rPr>
+                <m:t>n</m:t>
+              </m:r>
+              <m:r>
+                <w:rPr>
+                  <w:rFonts w:ascii="Cambria Math" w:hAnsi="Cambria Math"/>
+                </w:rPr>
+                <m:t>-</m:t>
+              </m:r>
+              <m:r>
+                <w:rPr>
+                  <w:rFonts w:ascii="Cambria Math" w:hAnsi="Cambria Math"/>
+                </w:rPr>
+                <m:t>2,</m:t>
+              </m:r>
+              <m:r>
+                <w:rPr>
+                  <w:rFonts w:ascii="Cambria Math" w:hAnsi="Cambria Math"/>
+                </w:rPr>
+                <m:t>n</m:t>
+              </m:r>
+              <m:r>
+                <w:rPr>
+                  <w:rFonts w:ascii="Cambria Math" w:hAnsi="Cambria Math"/>
+                </w:rPr>
+                <m:t>-</m:t>
+              </m:r>
+              <m:r>
+                <w:rPr>
+                  <w:rFonts w:ascii="Cambria Math" w:hAnsi="Cambria Math"/>
+                </w:rPr>
+                <m:t xml:space="preserve">1, </m:t>
+              </m:r>
+              <m:r>
+                <w:rPr>
+                  <w:rFonts w:ascii="Cambria Math" w:hAnsi="Cambria Math"/>
+                </w:rPr>
+                <m:t>n</m:t>
+              </m:r>
+              <m:r>
+                <w:rPr>
+                  <w:rFonts w:ascii="Cambria Math" w:hAnsi="Cambria Math"/>
+                </w:rPr>
+                <m:t xml:space="preserve"> ]</m:t>
               </m:r>
             </m:oMath>
             <w:r>
@@ -4392,7 +4405,13 @@
                 <w:rPr>
                   <w:rFonts w:ascii="Cambria Math" w:eastAsiaTheme="minorEastAsia" w:hAnsi="Cambria Math"/>
                 </w:rPr>
-                <m:t>3dθ</m:t>
+                <m:t>3</m:t>
+              </m:r>
+              <m:r>
+                <w:rPr>
+                  <w:rFonts w:ascii="Cambria Math" w:eastAsiaTheme="minorEastAsia" w:hAnsi="Cambria Math"/>
+                </w:rPr>
+                <m:t>dθ</m:t>
               </m:r>
             </m:oMath>
             <w:r>
@@ -4466,7 +4485,13 @@
                 <w:rPr>
                   <w:rFonts w:ascii="Cambria Math" w:eastAsiaTheme="minorEastAsia" w:hAnsi="Cambria Math"/>
                 </w:rPr>
-                <m:t>θ&lt;0.1</m:t>
+                <m:t>θ</m:t>
+              </m:r>
+              <m:r>
+                <w:rPr>
+                  <w:rFonts w:ascii="Cambria Math" w:eastAsiaTheme="minorEastAsia" w:hAnsi="Cambria Math"/>
+                </w:rPr>
+                <m:t>&lt;0.1</m:t>
               </m:r>
             </m:oMath>
           </w:p>
@@ -4687,29 +4712,7 @@
           <w:sz w:val="22"/>
           <w:szCs w:val="22"/>
         </w:rPr>
-        <w:t xml:space="preserve"> This is </w:t>
-      </w:r>
-      <w:proofErr w:type="spellStart"/>
-      <w:r>
-        <w:rPr>
-          <w:i w:val="0"/>
-          <w:iCs w:val="0"/>
-          <w:color w:val="auto"/>
-          <w:sz w:val="22"/>
-          <w:szCs w:val="22"/>
-        </w:rPr>
-        <w:t>downsampled</w:t>
-      </w:r>
-      <w:proofErr w:type="spellEnd"/>
-      <w:r>
-        <w:rPr>
-          <w:i w:val="0"/>
-          <w:iCs w:val="0"/>
-          <w:color w:val="auto"/>
-          <w:sz w:val="22"/>
-          <w:szCs w:val="22"/>
-        </w:rPr>
-        <w:t xml:space="preserve"> to a 40x40 image and converted to grayscale before being provided to the agent as the state space.</w:t>
+        <w:t xml:space="preserve"> This is downsampled to a 40x40 image and converted to grayscale before being provided to the agent as the state space.</w:t>
       </w:r>
     </w:p>
     <w:p>
@@ -4886,21 +4889,7 @@
         <w:rPr>
           <w:rFonts w:eastAsiaTheme="minorEastAsia"/>
         </w:rPr>
-        <w:t xml:space="preserve">). I found a </w:t>
-      </w:r>
-      <w:proofErr w:type="gramStart"/>
-      <w:r>
-        <w:rPr>
-          <w:rFonts w:eastAsiaTheme="minorEastAsia"/>
-        </w:rPr>
-        <w:t>really nice</w:t>
-      </w:r>
-      <w:proofErr w:type="gramEnd"/>
-      <w:r>
-        <w:rPr>
-          <w:rFonts w:eastAsiaTheme="minorEastAsia"/>
-        </w:rPr>
-        <w:t xml:space="preserve"> </w:t>
+        <w:t xml:space="preserve">). I found a really nice </w:t>
       </w:r>
       <w:r>
         <w:rPr>
@@ -4918,14 +4907,7 @@
         <w:rPr>
           <w:rFonts w:eastAsiaTheme="minorEastAsia"/>
         </w:rPr>
-        <w:t xml:space="preserve">Phil Tabor that helped me with the bulk of the </w:t>
-      </w:r>
-      <w:proofErr w:type="spellStart"/>
-      <w:r>
-        <w:rPr>
-          <w:rFonts w:eastAsiaTheme="minorEastAsia"/>
-        </w:rPr>
-        <w:t>P</w:t>
+        <w:t>Phil Tabor that helped me with the bulk of the P</w:t>
       </w:r>
       <w:r>
         <w:rPr>
@@ -4937,14 +4919,7 @@
         <w:rPr>
           <w:rFonts w:eastAsiaTheme="minorEastAsia"/>
         </w:rPr>
-        <w:t>orch</w:t>
-      </w:r>
-      <w:proofErr w:type="spellEnd"/>
-      <w:r>
-        <w:rPr>
-          <w:rFonts w:eastAsiaTheme="minorEastAsia"/>
-        </w:rPr>
-        <w:t xml:space="preserve"> </w:t>
+        <w:t xml:space="preserve">orch </w:t>
       </w:r>
       <w:r>
         <w:rPr>
@@ -5021,21 +4996,7 @@
         <w:rPr>
           <w:rFonts w:eastAsiaTheme="minorEastAsia"/>
         </w:rPr>
-        <w:t xml:space="preserve">recommend reading over Thomas </w:t>
-      </w:r>
-      <w:proofErr w:type="spellStart"/>
-      <w:r>
-        <w:rPr>
-          <w:rFonts w:eastAsiaTheme="minorEastAsia"/>
-        </w:rPr>
-        <w:t>Simonini’s</w:t>
-      </w:r>
-      <w:proofErr w:type="spellEnd"/>
-      <w:r>
-        <w:rPr>
-          <w:rFonts w:eastAsiaTheme="minorEastAsia"/>
-        </w:rPr>
-        <w:t xml:space="preserve"> blog post on the subject: it is a wonderful gentle introduction to curiosity</w:t>
+        <w:t>recommend reading over Thomas Simonini’s blog post on the subject: it is a wonderful gentle introduction to curiosity</w:t>
       </w:r>
       <w:r>
         <w:rPr>
@@ -5417,15 +5378,7 @@
         </w:numPr>
       </w:pPr>
       <w:r>
-        <w:t xml:space="preserve">I kept running into </w:t>
-      </w:r>
-      <w:proofErr w:type="spellStart"/>
-      <w:r>
-        <w:t>PyTorch</w:t>
-      </w:r>
-      <w:proofErr w:type="spellEnd"/>
-      <w:r>
-        <w:t xml:space="preserve"> errors when </w:t>
+        <w:t xml:space="preserve">I kept running into PyTorch errors when </w:t>
       </w:r>
       <w:r>
         <w:t xml:space="preserve">creating a list of networks for each environment. See </w:t>
@@ -5452,7 +5405,6 @@
           <w:szCs w:val="18"/>
         </w:rPr>
       </w:pPr>
-      <w:proofErr w:type="spellStart"/>
       <w:r>
         <w:rPr>
           <w:rFonts w:ascii="Consolas" w:eastAsia="Times New Roman" w:hAnsi="Consolas" w:cs="Times New Roman"/>
@@ -5462,7 +5414,6 @@
         </w:rPr>
         <w:t>envs</w:t>
       </w:r>
-      <w:proofErr w:type="spellEnd"/>
       <w:r>
         <w:rPr>
           <w:rFonts w:ascii="Consolas" w:eastAsia="Times New Roman" w:hAnsi="Consolas" w:cs="Times New Roman"/>
@@ -5484,7 +5435,6 @@
           <w:szCs w:val="18"/>
         </w:rPr>
       </w:pPr>
-      <w:proofErr w:type="spellStart"/>
       <w:r>
         <w:rPr>
           <w:rFonts w:ascii="Consolas" w:eastAsia="Times New Roman" w:hAnsi="Consolas" w:cs="Times New Roman"/>
@@ -5494,7 +5444,6 @@
         </w:rPr>
         <w:t>env_local_agents</w:t>
       </w:r>
-      <w:proofErr w:type="spellEnd"/>
       <w:r>
         <w:rPr>
           <w:rFonts w:ascii="Consolas" w:eastAsia="Times New Roman" w:hAnsi="Consolas" w:cs="Times New Roman"/>
@@ -5516,7 +5465,6 @@
           <w:szCs w:val="18"/>
         </w:rPr>
       </w:pPr>
-      <w:proofErr w:type="spellStart"/>
       <w:r>
         <w:rPr>
           <w:rFonts w:ascii="Consolas" w:eastAsia="Times New Roman" w:hAnsi="Consolas" w:cs="Times New Roman"/>
@@ -5526,7 +5474,6 @@
         </w:rPr>
         <w:t>env_memories</w:t>
       </w:r>
-      <w:proofErr w:type="spellEnd"/>
       <w:r>
         <w:rPr>
           <w:rFonts w:ascii="Consolas" w:eastAsia="Times New Roman" w:hAnsi="Consolas" w:cs="Times New Roman"/>
@@ -5548,7 +5495,6 @@
           <w:szCs w:val="18"/>
         </w:rPr>
       </w:pPr>
-      <w:proofErr w:type="spellStart"/>
       <w:r>
         <w:rPr>
           <w:rFonts w:ascii="Consolas" w:eastAsia="Times New Roman" w:hAnsi="Consolas" w:cs="Times New Roman"/>
@@ -5558,7 +5504,6 @@
         </w:rPr>
         <w:t>env_ep_done</w:t>
       </w:r>
-      <w:proofErr w:type="spellEnd"/>
       <w:r>
         <w:rPr>
           <w:rFonts w:ascii="Consolas" w:eastAsia="Times New Roman" w:hAnsi="Consolas" w:cs="Times New Roman"/>
@@ -5580,7 +5525,6 @@
           <w:szCs w:val="18"/>
         </w:rPr>
       </w:pPr>
-      <w:proofErr w:type="spellStart"/>
       <w:r>
         <w:rPr>
           <w:rFonts w:ascii="Consolas" w:eastAsia="Times New Roman" w:hAnsi="Consolas" w:cs="Times New Roman"/>
@@ -5599,7 +5543,6 @@
         </w:rPr>
         <w:t>nv_hx</w:t>
       </w:r>
-      <w:proofErr w:type="spellEnd"/>
       <w:r>
         <w:rPr>
           <w:rFonts w:ascii="Consolas" w:eastAsia="Times New Roman" w:hAnsi="Consolas" w:cs="Times New Roman"/>
@@ -5637,20 +5580,29 @@
           <w:sz w:val="18"/>
           <w:szCs w:val="18"/>
         </w:rPr>
-        <w:t xml:space="preserve"> = </w:t>
-      </w:r>
-      <w:proofErr w:type="gramStart"/>
-      <w:r>
+        <w:t xml:space="preserve"> = []*</w:t>
+      </w:r>
+      <w:r>
+        <w:rPr>
+          <w:rFonts w:ascii="Consolas" w:eastAsia="Times New Roman" w:hAnsi="Consolas" w:cs="Times New Roman"/>
+          <w:color w:val="9CDCFE"/>
+          <w:sz w:val="18"/>
+          <w:szCs w:val="18"/>
+        </w:rPr>
+        <w:t>n_envs</w:t>
+      </w:r>
+    </w:p>
+    <w:p>
+      <w:pPr>
+        <w:shd w:val="clear" w:color="auto" w:fill="1E1E1E"/>
+        <w:spacing w:after="0" w:line="100" w:lineRule="atLeast"/>
         <w:rPr>
           <w:rFonts w:ascii="Consolas" w:eastAsia="Times New Roman" w:hAnsi="Consolas" w:cs="Times New Roman"/>
           <w:color w:val="D4D4D4"/>
           <w:sz w:val="18"/>
           <w:szCs w:val="18"/>
         </w:rPr>
-        <w:t>[]*</w:t>
-      </w:r>
-      <w:proofErr w:type="spellStart"/>
-      <w:proofErr w:type="gramEnd"/>
+      </w:pPr>
       <w:r>
         <w:rPr>
           <w:rFonts w:ascii="Consolas" w:eastAsia="Times New Roman" w:hAnsi="Consolas" w:cs="Times New Roman"/>
@@ -5658,22 +5610,29 @@
           <w:sz w:val="18"/>
           <w:szCs w:val="18"/>
         </w:rPr>
-        <w:t>n_envs</w:t>
-      </w:r>
-      <w:proofErr w:type="spellEnd"/>
-    </w:p>
-    <w:p>
-      <w:pPr>
-        <w:shd w:val="clear" w:color="auto" w:fill="1E1E1E"/>
-        <w:spacing w:after="0" w:line="100" w:lineRule="atLeast"/>
+        <w:t>ep_counters</w:t>
+      </w:r>
+      <w:r>
         <w:rPr>
           <w:rFonts w:ascii="Consolas" w:eastAsia="Times New Roman" w:hAnsi="Consolas" w:cs="Times New Roman"/>
           <w:color w:val="D4D4D4"/>
           <w:sz w:val="18"/>
           <w:szCs w:val="18"/>
         </w:rPr>
-      </w:pPr>
-      <w:proofErr w:type="spellStart"/>
+        <w:t xml:space="preserve"> = []</w:t>
+      </w:r>
+    </w:p>
+    <w:p>
+      <w:pPr>
+        <w:shd w:val="clear" w:color="auto" w:fill="1E1E1E"/>
+        <w:spacing w:after="0" w:line="100" w:lineRule="atLeast"/>
+        <w:rPr>
+          <w:rFonts w:ascii="Consolas" w:eastAsia="Times New Roman" w:hAnsi="Consolas" w:cs="Times New Roman"/>
+          <w:color w:val="D4D4D4"/>
+          <w:sz w:val="18"/>
+          <w:szCs w:val="18"/>
+        </w:rPr>
+      </w:pPr>
       <w:r>
         <w:rPr>
           <w:rFonts w:ascii="Consolas" w:eastAsia="Times New Roman" w:hAnsi="Consolas" w:cs="Times New Roman"/>
@@ -5681,9 +5640,8 @@
           <w:sz w:val="18"/>
           <w:szCs w:val="18"/>
         </w:rPr>
-        <w:t>ep_counters</w:t>
-      </w:r>
-      <w:proofErr w:type="spellEnd"/>
+        <w:t>env_obs</w:t>
+      </w:r>
       <w:r>
         <w:rPr>
           <w:rFonts w:ascii="Consolas" w:eastAsia="Times New Roman" w:hAnsi="Consolas" w:cs="Times New Roman"/>
@@ -5691,21 +5649,26 @@
           <w:sz w:val="18"/>
           <w:szCs w:val="18"/>
         </w:rPr>
-        <w:t xml:space="preserve"> = []</w:t>
-      </w:r>
-    </w:p>
-    <w:p>
-      <w:pPr>
-        <w:shd w:val="clear" w:color="auto" w:fill="1E1E1E"/>
-        <w:spacing w:after="0" w:line="100" w:lineRule="atLeast"/>
+        <w:t xml:space="preserve"> = [</w:t>
+      </w:r>
+      <w:r>
+        <w:rPr>
+          <w:rFonts w:ascii="Consolas" w:eastAsia="Times New Roman" w:hAnsi="Consolas" w:cs="Times New Roman"/>
+          <w:color w:val="569CD6"/>
+          <w:sz w:val="18"/>
+          <w:szCs w:val="18"/>
+        </w:rPr>
+        <w:t>None</w:t>
+      </w:r>
+      <w:r>
         <w:rPr>
           <w:rFonts w:ascii="Consolas" w:eastAsia="Times New Roman" w:hAnsi="Consolas" w:cs="Times New Roman"/>
           <w:color w:val="D4D4D4"/>
           <w:sz w:val="18"/>
           <w:szCs w:val="18"/>
         </w:rPr>
-      </w:pPr>
-      <w:proofErr w:type="spellStart"/>
+        <w:t>]*</w:t>
+      </w:r>
       <w:r>
         <w:rPr>
           <w:rFonts w:ascii="Consolas" w:eastAsia="Times New Roman" w:hAnsi="Consolas" w:cs="Times New Roman"/>
@@ -5713,26 +5676,28 @@
           <w:sz w:val="18"/>
           <w:szCs w:val="18"/>
         </w:rPr>
-        <w:t>env_obs</w:t>
-      </w:r>
-      <w:proofErr w:type="spellEnd"/>
-      <w:r>
+        <w:t>n_envs</w:t>
+      </w:r>
+    </w:p>
+    <w:p>
+      <w:pPr>
+        <w:shd w:val="clear" w:color="auto" w:fill="1E1E1E"/>
+        <w:spacing w:after="0" w:line="100" w:lineRule="atLeast"/>
         <w:rPr>
           <w:rFonts w:ascii="Consolas" w:eastAsia="Times New Roman" w:hAnsi="Consolas" w:cs="Times New Roman"/>
           <w:color w:val="D4D4D4"/>
           <w:sz w:val="18"/>
           <w:szCs w:val="18"/>
         </w:rPr>
-        <w:t xml:space="preserve"> = [</w:t>
-      </w:r>
+      </w:pPr>
       <w:r>
         <w:rPr>
           <w:rFonts w:ascii="Consolas" w:eastAsia="Times New Roman" w:hAnsi="Consolas" w:cs="Times New Roman"/>
-          <w:color w:val="569CD6"/>
+          <w:color w:val="9CDCFE"/>
           <w:sz w:val="18"/>
           <w:szCs w:val="18"/>
         </w:rPr>
-        <w:t>None</w:t>
+        <w:t>local_icms</w:t>
       </w:r>
       <w:r>
         <w:rPr>
@@ -5741,9 +5706,50 @@
           <w:sz w:val="18"/>
           <w:szCs w:val="18"/>
         </w:rPr>
-        <w:t>]*</w:t>
-      </w:r>
-      <w:proofErr w:type="spellStart"/>
+        <w:t xml:space="preserve"> = []</w:t>
+      </w:r>
+    </w:p>
+    <w:p>
+      <w:pPr>
+        <w:shd w:val="clear" w:color="auto" w:fill="1E1E1E"/>
+        <w:spacing w:after="0" w:line="100" w:lineRule="atLeast"/>
+        <w:rPr>
+          <w:rFonts w:ascii="Consolas" w:eastAsia="Times New Roman" w:hAnsi="Consolas" w:cs="Times New Roman"/>
+          <w:color w:val="D4D4D4"/>
+          <w:sz w:val="18"/>
+          <w:szCs w:val="18"/>
+        </w:rPr>
+      </w:pPr>
+    </w:p>
+    <w:p>
+      <w:pPr>
+        <w:shd w:val="clear" w:color="auto" w:fill="1E1E1E"/>
+        <w:spacing w:after="0" w:line="100" w:lineRule="atLeast"/>
+        <w:rPr>
+          <w:rFonts w:ascii="Consolas" w:eastAsia="Times New Roman" w:hAnsi="Consolas" w:cs="Times New Roman"/>
+          <w:color w:val="D4D4D4"/>
+          <w:sz w:val="18"/>
+          <w:szCs w:val="18"/>
+        </w:rPr>
+      </w:pPr>
+      <w:r>
+        <w:rPr>
+          <w:rFonts w:ascii="Consolas" w:eastAsia="Times New Roman" w:hAnsi="Consolas" w:cs="Times New Roman"/>
+          <w:color w:val="C586C0"/>
+          <w:sz w:val="18"/>
+          <w:szCs w:val="18"/>
+        </w:rPr>
+        <w:t>for</w:t>
+      </w:r>
+      <w:r>
+        <w:rPr>
+          <w:rFonts w:ascii="Consolas" w:eastAsia="Times New Roman" w:hAnsi="Consolas" w:cs="Times New Roman"/>
+          <w:color w:val="D4D4D4"/>
+          <w:sz w:val="18"/>
+          <w:szCs w:val="18"/>
+        </w:rPr>
+        <w:t xml:space="preserve"> </w:t>
+      </w:r>
       <w:r>
         <w:rPr>
           <w:rFonts w:ascii="Consolas" w:eastAsia="Times New Roman" w:hAnsi="Consolas" w:cs="Times New Roman"/>
@@ -5751,22 +5757,71 @@
           <w:sz w:val="18"/>
           <w:szCs w:val="18"/>
         </w:rPr>
-        <w:t>n_envs</w:t>
-      </w:r>
-      <w:proofErr w:type="spellEnd"/>
-    </w:p>
-    <w:p>
-      <w:pPr>
-        <w:shd w:val="clear" w:color="auto" w:fill="1E1E1E"/>
-        <w:spacing w:after="0" w:line="100" w:lineRule="atLeast"/>
+        <w:t>i</w:t>
+      </w:r>
+      <w:r>
         <w:rPr>
           <w:rFonts w:ascii="Consolas" w:eastAsia="Times New Roman" w:hAnsi="Consolas" w:cs="Times New Roman"/>
           <w:color w:val="D4D4D4"/>
           <w:sz w:val="18"/>
           <w:szCs w:val="18"/>
         </w:rPr>
-      </w:pPr>
-      <w:proofErr w:type="spellStart"/>
+        <w:t xml:space="preserve"> </w:t>
+      </w:r>
+      <w:r>
+        <w:rPr>
+          <w:rFonts w:ascii="Consolas" w:eastAsia="Times New Roman" w:hAnsi="Consolas" w:cs="Times New Roman"/>
+          <w:color w:val="C586C0"/>
+          <w:sz w:val="18"/>
+          <w:szCs w:val="18"/>
+        </w:rPr>
+        <w:t>in</w:t>
+      </w:r>
+      <w:r>
+        <w:rPr>
+          <w:rFonts w:ascii="Consolas" w:eastAsia="Times New Roman" w:hAnsi="Consolas" w:cs="Times New Roman"/>
+          <w:color w:val="D4D4D4"/>
+          <w:sz w:val="18"/>
+          <w:szCs w:val="18"/>
+        </w:rPr>
+        <w:t xml:space="preserve"> </w:t>
+      </w:r>
+      <w:r>
+        <w:rPr>
+          <w:rFonts w:ascii="Consolas" w:eastAsia="Times New Roman" w:hAnsi="Consolas" w:cs="Times New Roman"/>
+          <w:color w:val="4EC9B0"/>
+          <w:sz w:val="18"/>
+          <w:szCs w:val="18"/>
+        </w:rPr>
+        <w:t>range</w:t>
+      </w:r>
+      <w:r>
+        <w:rPr>
+          <w:rFonts w:ascii="Consolas" w:eastAsia="Times New Roman" w:hAnsi="Consolas" w:cs="Times New Roman"/>
+          <w:color w:val="D4D4D4"/>
+          <w:sz w:val="18"/>
+          <w:szCs w:val="18"/>
+        </w:rPr>
+        <w:t>(</w:t>
+      </w:r>
+      <w:r>
+        <w:rPr>
+          <w:rFonts w:ascii="Consolas" w:eastAsia="Times New Roman" w:hAnsi="Consolas" w:cs="Times New Roman"/>
+          <w:color w:val="B5CEA8"/>
+          <w:sz w:val="18"/>
+          <w:szCs w:val="18"/>
+        </w:rPr>
+        <w:t>0</w:t>
+      </w:r>
+      <w:r>
+        <w:rPr>
+          <w:rFonts w:ascii="Consolas" w:eastAsia="Times New Roman" w:hAnsi="Consolas" w:cs="Times New Roman"/>
+          <w:color w:val="D4D4D4"/>
+          <w:sz w:val="18"/>
+          <w:szCs w:val="18"/>
+        </w:rPr>
+        <w:t xml:space="preserve">, </w:t>
+      </w:r>
       <w:r>
         <w:rPr>
           <w:rFonts w:ascii="Consolas" w:eastAsia="Times New Roman" w:hAnsi="Consolas" w:cs="Times New Roman"/>
@@ -5774,9 +5829,8 @@
           <w:sz w:val="18"/>
           <w:szCs w:val="18"/>
         </w:rPr>
-        <w:t>local_icms</w:t>
-      </w:r>
-      <w:proofErr w:type="spellEnd"/>
+        <w:t>n_envs</w:t>
+      </w:r>
       <w:r>
         <w:rPr>
           <w:rFonts w:ascii="Consolas" w:eastAsia="Times New Roman" w:hAnsi="Consolas" w:cs="Times New Roman"/>
@@ -5784,7 +5838,7 @@
           <w:sz w:val="18"/>
           <w:szCs w:val="18"/>
         </w:rPr>
-        <w:t xml:space="preserve"> = []</w:t>
+        <w:t>):</w:t>
       </w:r>
     </w:p>
     <w:p>
@@ -5798,18 +5852,330 @@
           <w:szCs w:val="18"/>
         </w:rPr>
       </w:pPr>
-    </w:p>
-    <w:p>
-      <w:pPr>
-        <w:shd w:val="clear" w:color="auto" w:fill="1E1E1E"/>
-        <w:spacing w:after="0" w:line="100" w:lineRule="atLeast"/>
+      <w:r>
         <w:rPr>
           <w:rFonts w:ascii="Consolas" w:eastAsia="Times New Roman" w:hAnsi="Consolas" w:cs="Times New Roman"/>
           <w:color w:val="D4D4D4"/>
           <w:sz w:val="18"/>
           <w:szCs w:val="18"/>
         </w:rPr>
-      </w:pPr>
+        <w:t xml:space="preserve">    </w:t>
+      </w:r>
+      <w:r>
+        <w:rPr>
+          <w:rFonts w:ascii="Consolas" w:eastAsia="Times New Roman" w:hAnsi="Consolas" w:cs="Times New Roman"/>
+          <w:color w:val="9CDCFE"/>
+          <w:sz w:val="18"/>
+          <w:szCs w:val="18"/>
+        </w:rPr>
+        <w:t>envs</w:t>
+      </w:r>
+      <w:r>
+        <w:rPr>
+          <w:rFonts w:ascii="Consolas" w:eastAsia="Times New Roman" w:hAnsi="Consolas" w:cs="Times New Roman"/>
+          <w:color w:val="D4D4D4"/>
+          <w:sz w:val="18"/>
+          <w:szCs w:val="18"/>
+        </w:rPr>
+        <w:t>.</w:t>
+      </w:r>
+      <w:r>
+        <w:rPr>
+          <w:rFonts w:ascii="Consolas" w:eastAsia="Times New Roman" w:hAnsi="Consolas" w:cs="Times New Roman"/>
+          <w:color w:val="DCDCAA"/>
+          <w:sz w:val="18"/>
+          <w:szCs w:val="18"/>
+        </w:rPr>
+        <w:t>append</w:t>
+      </w:r>
+      <w:r>
+        <w:rPr>
+          <w:rFonts w:ascii="Consolas" w:eastAsia="Times New Roman" w:hAnsi="Consolas" w:cs="Times New Roman"/>
+          <w:color w:val="D4D4D4"/>
+          <w:sz w:val="18"/>
+          <w:szCs w:val="18"/>
+        </w:rPr>
+        <w:t>(</w:t>
+      </w:r>
+      <w:r>
+        <w:rPr>
+          <w:rFonts w:ascii="Consolas" w:eastAsia="Times New Roman" w:hAnsi="Consolas" w:cs="Times New Roman"/>
+          <w:color w:val="4EC9B0"/>
+          <w:sz w:val="18"/>
+          <w:szCs w:val="18"/>
+        </w:rPr>
+        <w:t>IsaacGymPlantEnv</w:t>
+      </w:r>
+      <w:r>
+        <w:rPr>
+          <w:rFonts w:ascii="Consolas" w:eastAsia="Times New Roman" w:hAnsi="Consolas" w:cs="Times New Roman"/>
+          <w:color w:val="D4D4D4"/>
+          <w:sz w:val="18"/>
+          <w:szCs w:val="18"/>
+        </w:rPr>
+        <w:t>(</w:t>
+      </w:r>
+      <w:r>
+        <w:rPr>
+          <w:rFonts w:ascii="Consolas" w:eastAsia="Times New Roman" w:hAnsi="Consolas" w:cs="Times New Roman"/>
+          <w:color w:val="9CDCFE"/>
+          <w:sz w:val="18"/>
+          <w:szCs w:val="18"/>
+        </w:rPr>
+        <w:t>simulation</w:t>
+      </w:r>
+      <w:r>
+        <w:rPr>
+          <w:rFonts w:ascii="Consolas" w:eastAsia="Times New Roman" w:hAnsi="Consolas" w:cs="Times New Roman"/>
+          <w:color w:val="D4D4D4"/>
+          <w:sz w:val="18"/>
+          <w:szCs w:val="18"/>
+        </w:rPr>
+        <w:t xml:space="preserve">, </w:t>
+      </w:r>
+      <w:r>
+        <w:rPr>
+          <w:rFonts w:ascii="Consolas" w:eastAsia="Times New Roman" w:hAnsi="Consolas" w:cs="Times New Roman"/>
+          <w:color w:val="9CDCFE"/>
+          <w:sz w:val="18"/>
+          <w:szCs w:val="18"/>
+        </w:rPr>
+        <w:t>i</w:t>
+      </w:r>
+      <w:r>
+        <w:rPr>
+          <w:rFonts w:ascii="Consolas" w:eastAsia="Times New Roman" w:hAnsi="Consolas" w:cs="Times New Roman"/>
+          <w:color w:val="D4D4D4"/>
+          <w:sz w:val="18"/>
+          <w:szCs w:val="18"/>
+        </w:rPr>
+        <w:t xml:space="preserve">, </w:t>
+      </w:r>
+      <w:r>
+        <w:rPr>
+          <w:rFonts w:ascii="Consolas" w:eastAsia="Times New Roman" w:hAnsi="Consolas" w:cs="Times New Roman"/>
+          <w:color w:val="9CDCFE"/>
+          <w:sz w:val="18"/>
+          <w:szCs w:val="18"/>
+        </w:rPr>
+        <w:t>observation_mode</w:t>
+      </w:r>
+      <w:r>
+        <w:rPr>
+          <w:rFonts w:ascii="Consolas" w:eastAsia="Times New Roman" w:hAnsi="Consolas" w:cs="Times New Roman"/>
+          <w:color w:val="D4D4D4"/>
+          <w:sz w:val="18"/>
+          <w:szCs w:val="18"/>
+        </w:rPr>
+        <w:t>=</w:t>
+      </w:r>
+      <w:r>
+        <w:rPr>
+          <w:rFonts w:ascii="Consolas" w:eastAsia="Times New Roman" w:hAnsi="Consolas" w:cs="Times New Roman"/>
+          <w:color w:val="CE9178"/>
+          <w:sz w:val="18"/>
+          <w:szCs w:val="18"/>
+        </w:rPr>
+        <w:t>'Grayscale Image'</w:t>
+      </w:r>
+      <w:r>
+        <w:rPr>
+          <w:rFonts w:ascii="Consolas" w:eastAsia="Times New Roman" w:hAnsi="Consolas" w:cs="Times New Roman"/>
+          <w:color w:val="D4D4D4"/>
+          <w:sz w:val="18"/>
+          <w:szCs w:val="18"/>
+        </w:rPr>
+        <w:t xml:space="preserve">, </w:t>
+      </w:r>
+      <w:r>
+        <w:rPr>
+          <w:rFonts w:ascii="Consolas" w:eastAsia="Times New Roman" w:hAnsi="Consolas" w:cs="Times New Roman"/>
+          <w:color w:val="D4D4D4"/>
+          <w:sz w:val="18"/>
+          <w:szCs w:val="18"/>
+        </w:rPr>
+        <w:t xml:space="preserve">                    </w:t>
+      </w:r>
+      <w:r>
+        <w:rPr>
+          <w:rFonts w:ascii="Consolas" w:eastAsia="Times New Roman" w:hAnsi="Consolas" w:cs="Times New Roman"/>
+          <w:color w:val="9CDCFE"/>
+          <w:sz w:val="18"/>
+          <w:szCs w:val="18"/>
+        </w:rPr>
+        <w:t>action_mode</w:t>
+      </w:r>
+      <w:r>
+        <w:rPr>
+          <w:rFonts w:ascii="Consolas" w:eastAsia="Times New Roman" w:hAnsi="Consolas" w:cs="Times New Roman"/>
+          <w:color w:val="D4D4D4"/>
+          <w:sz w:val="18"/>
+          <w:szCs w:val="18"/>
+        </w:rPr>
+        <w:t>=</w:t>
+      </w:r>
+      <w:r>
+        <w:rPr>
+          <w:rFonts w:ascii="Consolas" w:eastAsia="Times New Roman" w:hAnsi="Consolas" w:cs="Times New Roman"/>
+          <w:color w:val="CE9178"/>
+          <w:sz w:val="18"/>
+          <w:szCs w:val="18"/>
+        </w:rPr>
+        <w:t>'All Joints'</w:t>
+      </w:r>
+      <w:r>
+        <w:rPr>
+          <w:rFonts w:ascii="Consolas" w:eastAsia="Times New Roman" w:hAnsi="Consolas" w:cs="Times New Roman"/>
+          <w:color w:val="D4D4D4"/>
+          <w:sz w:val="18"/>
+          <w:szCs w:val="18"/>
+        </w:rPr>
+        <w:t>))</w:t>
+      </w:r>
+    </w:p>
+    <w:p>
+      <w:pPr>
+        <w:shd w:val="clear" w:color="auto" w:fill="1E1E1E"/>
+        <w:spacing w:after="0" w:line="100" w:lineRule="atLeast"/>
+        <w:rPr>
+          <w:rFonts w:ascii="Consolas" w:eastAsia="Times New Roman" w:hAnsi="Consolas" w:cs="Times New Roman"/>
+          <w:color w:val="D4D4D4"/>
+          <w:sz w:val="18"/>
+          <w:szCs w:val="18"/>
+        </w:rPr>
+      </w:pPr>
+      <w:r>
+        <w:rPr>
+          <w:rFonts w:ascii="Consolas" w:eastAsia="Times New Roman" w:hAnsi="Consolas" w:cs="Times New Roman"/>
+          <w:color w:val="D4D4D4"/>
+          <w:sz w:val="18"/>
+          <w:szCs w:val="18"/>
+        </w:rPr>
+        <w:t xml:space="preserve">    </w:t>
+      </w:r>
+      <w:r>
+        <w:rPr>
+          <w:rFonts w:ascii="Consolas" w:eastAsia="Times New Roman" w:hAnsi="Consolas" w:cs="Times New Roman"/>
+          <w:color w:val="9CDCFE"/>
+          <w:sz w:val="18"/>
+          <w:szCs w:val="18"/>
+        </w:rPr>
+        <w:t>env_local_agents</w:t>
+      </w:r>
+      <w:r>
+        <w:rPr>
+          <w:rFonts w:ascii="Consolas" w:eastAsia="Times New Roman" w:hAnsi="Consolas" w:cs="Times New Roman"/>
+          <w:color w:val="D4D4D4"/>
+          <w:sz w:val="18"/>
+          <w:szCs w:val="18"/>
+        </w:rPr>
+        <w:t>.</w:t>
+      </w:r>
+      <w:r>
+        <w:rPr>
+          <w:rFonts w:ascii="Consolas" w:eastAsia="Times New Roman" w:hAnsi="Consolas" w:cs="Times New Roman"/>
+          <w:color w:val="DCDCAA"/>
+          <w:sz w:val="18"/>
+          <w:szCs w:val="18"/>
+        </w:rPr>
+        <w:t>append</w:t>
+      </w:r>
+      <w:r>
+        <w:rPr>
+          <w:rFonts w:ascii="Consolas" w:eastAsia="Times New Roman" w:hAnsi="Consolas" w:cs="Times New Roman"/>
+          <w:color w:val="D4D4D4"/>
+          <w:sz w:val="18"/>
+          <w:szCs w:val="18"/>
+        </w:rPr>
+        <w:t>(</w:t>
+      </w:r>
+      <w:r>
+        <w:rPr>
+          <w:rFonts w:ascii="Consolas" w:eastAsia="Times New Roman" w:hAnsi="Consolas" w:cs="Times New Roman"/>
+          <w:color w:val="4EC9B0"/>
+          <w:sz w:val="18"/>
+          <w:szCs w:val="18"/>
+        </w:rPr>
+        <w:t>ActorCritic</w:t>
+      </w:r>
+      <w:r>
+        <w:rPr>
+          <w:rFonts w:ascii="Consolas" w:eastAsia="Times New Roman" w:hAnsi="Consolas" w:cs="Times New Roman"/>
+          <w:color w:val="D4D4D4"/>
+          <w:sz w:val="18"/>
+          <w:szCs w:val="18"/>
+        </w:rPr>
+        <w:t>(</w:t>
+      </w:r>
+      <w:r>
+        <w:rPr>
+          <w:rFonts w:ascii="Consolas" w:eastAsia="Times New Roman" w:hAnsi="Consolas" w:cs="Times New Roman"/>
+          <w:color w:val="9CDCFE"/>
+          <w:sz w:val="18"/>
+          <w:szCs w:val="18"/>
+        </w:rPr>
+        <w:t>input_shape</w:t>
+      </w:r>
+      <w:r>
+        <w:rPr>
+          <w:rFonts w:ascii="Consolas" w:eastAsia="Times New Roman" w:hAnsi="Consolas" w:cs="Times New Roman"/>
+          <w:color w:val="D4D4D4"/>
+          <w:sz w:val="18"/>
+          <w:szCs w:val="18"/>
+        </w:rPr>
+        <w:t xml:space="preserve">, </w:t>
+      </w:r>
+      <w:r>
+        <w:rPr>
+          <w:rFonts w:ascii="Consolas" w:eastAsia="Times New Roman" w:hAnsi="Consolas" w:cs="Times New Roman"/>
+          <w:color w:val="9CDCFE"/>
+          <w:sz w:val="18"/>
+          <w:szCs w:val="18"/>
+        </w:rPr>
+        <w:t>n_actions</w:t>
+      </w:r>
+      <w:r>
+        <w:rPr>
+          <w:rFonts w:ascii="Consolas" w:eastAsia="Times New Roman" w:hAnsi="Consolas" w:cs="Times New Roman"/>
+          <w:color w:val="D4D4D4"/>
+          <w:sz w:val="18"/>
+          <w:szCs w:val="18"/>
+        </w:rPr>
+        <w:t>))</w:t>
+      </w:r>
+    </w:p>
+    <w:p>
+      <w:pPr>
+        <w:shd w:val="clear" w:color="auto" w:fill="1E1E1E"/>
+        <w:spacing w:after="0" w:line="100" w:lineRule="atLeast"/>
+        <w:rPr>
+          <w:rFonts w:ascii="Consolas" w:eastAsia="Times New Roman" w:hAnsi="Consolas" w:cs="Times New Roman"/>
+          <w:color w:val="D4D4D4"/>
+          <w:sz w:val="18"/>
+          <w:szCs w:val="18"/>
+        </w:rPr>
+      </w:pPr>
+    </w:p>
+    <w:p>
+      <w:pPr>
+        <w:shd w:val="clear" w:color="auto" w:fill="1E1E1E"/>
+        <w:spacing w:after="0" w:line="100" w:lineRule="atLeast"/>
+        <w:rPr>
+          <w:rFonts w:ascii="Consolas" w:eastAsia="Times New Roman" w:hAnsi="Consolas" w:cs="Times New Roman"/>
+          <w:color w:val="D4D4D4"/>
+          <w:sz w:val="18"/>
+          <w:szCs w:val="18"/>
+        </w:rPr>
+      </w:pPr>
+      <w:r>
+        <w:rPr>
+          <w:rFonts w:ascii="Consolas" w:eastAsia="Times New Roman" w:hAnsi="Consolas" w:cs="Times New Roman"/>
+          <w:color w:val="D4D4D4"/>
+          <w:sz w:val="18"/>
+          <w:szCs w:val="18"/>
+        </w:rPr>
+        <w:t xml:space="preserve">    </w:t>
+      </w:r>
       <w:r>
         <w:rPr>
           <w:rFonts w:ascii="Consolas" w:eastAsia="Times New Roman" w:hAnsi="Consolas" w:cs="Times New Roman"/>
@@ -5817,7 +6183,7 @@
           <w:sz w:val="18"/>
           <w:szCs w:val="18"/>
         </w:rPr>
-        <w:t>for</w:t>
+        <w:t>if</w:t>
       </w:r>
       <w:r>
         <w:rPr>
@@ -5828,7 +6194,6 @@
         </w:rPr>
         <w:t xml:space="preserve"> </w:t>
       </w:r>
-      <w:proofErr w:type="spellStart"/>
       <w:r>
         <w:rPr>
           <w:rFonts w:ascii="Consolas" w:eastAsia="Times New Roman" w:hAnsi="Consolas" w:cs="Times New Roman"/>
@@ -5836,9 +6201,8 @@
           <w:sz w:val="18"/>
           <w:szCs w:val="18"/>
         </w:rPr>
-        <w:t>i</w:t>
-      </w:r>
-      <w:proofErr w:type="spellEnd"/>
+        <w:t>icm</w:t>
+      </w:r>
       <w:r>
         <w:rPr>
           <w:rFonts w:ascii="Consolas" w:eastAsia="Times New Roman" w:hAnsi="Consolas" w:cs="Times New Roman"/>
@@ -5846,27 +6210,74 @@
           <w:sz w:val="18"/>
           <w:szCs w:val="18"/>
         </w:rPr>
-        <w:t xml:space="preserve"> </w:t>
-      </w:r>
-      <w:r>
-        <w:rPr>
-          <w:rFonts w:ascii="Consolas" w:eastAsia="Times New Roman" w:hAnsi="Consolas" w:cs="Times New Roman"/>
-          <w:color w:val="C586C0"/>
-          <w:sz w:val="18"/>
-          <w:szCs w:val="18"/>
-        </w:rPr>
-        <w:t>in</w:t>
-      </w:r>
-      <w:r>
+        <w:t>:</w:t>
+      </w:r>
+    </w:p>
+    <w:p>
+      <w:pPr>
+        <w:shd w:val="clear" w:color="auto" w:fill="1E1E1E"/>
+        <w:spacing w:after="0" w:line="100" w:lineRule="atLeast"/>
         <w:rPr>
           <w:rFonts w:ascii="Consolas" w:eastAsia="Times New Roman" w:hAnsi="Consolas" w:cs="Times New Roman"/>
           <w:color w:val="D4D4D4"/>
           <w:sz w:val="18"/>
           <w:szCs w:val="18"/>
         </w:rPr>
-        <w:t xml:space="preserve"> </w:t>
-      </w:r>
-      <w:proofErr w:type="gramStart"/>
+      </w:pPr>
+      <w:r>
+        <w:rPr>
+          <w:rFonts w:ascii="Consolas" w:eastAsia="Times New Roman" w:hAnsi="Consolas" w:cs="Times New Roman"/>
+          <w:color w:val="D4D4D4"/>
+          <w:sz w:val="18"/>
+          <w:szCs w:val="18"/>
+        </w:rPr>
+        <w:t xml:space="preserve">   </w:t>
+      </w:r>
+      <w:r>
+        <w:rPr>
+          <w:rFonts w:ascii="Consolas" w:eastAsia="Times New Roman" w:hAnsi="Consolas" w:cs="Times New Roman"/>
+          <w:color w:val="D4D4D4"/>
+          <w:sz w:val="18"/>
+          <w:szCs w:val="18"/>
+        </w:rPr>
+        <w:t xml:space="preserve">       </w:t>
+      </w:r>
+      <w:r>
+        <w:rPr>
+          <w:rFonts w:ascii="Consolas" w:eastAsia="Times New Roman" w:hAnsi="Consolas" w:cs="Times New Roman"/>
+          <w:color w:val="9CDCFE"/>
+          <w:sz w:val="18"/>
+          <w:szCs w:val="18"/>
+        </w:rPr>
+        <w:t>local_icms</w:t>
+      </w:r>
+      <w:r>
+        <w:rPr>
+          <w:rFonts w:ascii="Consolas" w:eastAsia="Times New Roman" w:hAnsi="Consolas" w:cs="Times New Roman"/>
+          <w:color w:val="D4D4D4"/>
+          <w:sz w:val="18"/>
+          <w:szCs w:val="18"/>
+        </w:rPr>
+        <w:t>.</w:t>
+      </w:r>
+      <w:r>
+        <w:rPr>
+          <w:rFonts w:ascii="Consolas" w:eastAsia="Times New Roman" w:hAnsi="Consolas" w:cs="Times New Roman"/>
+          <w:color w:val="DCDCAA"/>
+          <w:sz w:val="18"/>
+          <w:szCs w:val="18"/>
+        </w:rPr>
+        <w:t>append</w:t>
+      </w:r>
+      <w:r>
+        <w:rPr>
+          <w:rFonts w:ascii="Consolas" w:eastAsia="Times New Roman" w:hAnsi="Consolas" w:cs="Times New Roman"/>
+          <w:color w:val="D4D4D4"/>
+          <w:sz w:val="18"/>
+          <w:szCs w:val="18"/>
+        </w:rPr>
+        <w:t>(</w:t>
+      </w:r>
       <w:r>
         <w:rPr>
           <w:rFonts w:ascii="Consolas" w:eastAsia="Times New Roman" w:hAnsi="Consolas" w:cs="Times New Roman"/>
@@ -5874,7 +6285,7 @@
           <w:sz w:val="18"/>
           <w:szCs w:val="18"/>
         </w:rPr>
-        <w:t>range</w:t>
+        <w:t>ICM</w:t>
       </w:r>
       <w:r>
         <w:rPr>
@@ -5885,7 +6296,24 @@
         </w:rPr>
         <w:t>(</w:t>
       </w:r>
-      <w:proofErr w:type="gramEnd"/>
+      <w:r>
+        <w:rPr>
+          <w:rFonts w:ascii="Consolas" w:eastAsia="Times New Roman" w:hAnsi="Consolas" w:cs="Times New Roman"/>
+          <w:color w:val="9CDCFE"/>
+          <w:sz w:val="18"/>
+          <w:szCs w:val="18"/>
+        </w:rPr>
+        <w:t>input_shape</w:t>
+      </w:r>
+      <w:r>
+        <w:rPr>
+          <w:rFonts w:ascii="Consolas" w:eastAsia="Times New Roman" w:hAnsi="Consolas" w:cs="Times New Roman"/>
+          <w:color w:val="D4D4D4"/>
+          <w:sz w:val="18"/>
+          <w:szCs w:val="18"/>
+        </w:rPr>
+        <w:t>[</w:t>
+      </w:r>
       <w:r>
         <w:rPr>
           <w:rFonts w:ascii="Consolas" w:eastAsia="Times New Roman" w:hAnsi="Consolas" w:cs="Times New Roman"/>
@@ -5902,9 +6330,8 @@
           <w:sz w:val="18"/>
           <w:szCs w:val="18"/>
         </w:rPr>
-        <w:t xml:space="preserve">, </w:t>
-      </w:r>
-      <w:proofErr w:type="spellStart"/>
+        <w:t xml:space="preserve">], </w:t>
+      </w:r>
       <w:r>
         <w:rPr>
           <w:rFonts w:ascii="Consolas" w:eastAsia="Times New Roman" w:hAnsi="Consolas" w:cs="Times New Roman"/>
@@ -5912,9 +6339,8 @@
           <w:sz w:val="18"/>
           <w:szCs w:val="18"/>
         </w:rPr>
-        <w:t>n_envs</w:t>
-      </w:r>
-      <w:proofErr w:type="spellEnd"/>
+        <w:t>n_actions</w:t>
+      </w:r>
       <w:r>
         <w:rPr>
           <w:rFonts w:ascii="Consolas" w:eastAsia="Times New Roman" w:hAnsi="Consolas" w:cs="Times New Roman"/>
@@ -5922,20 +6348,35 @@
           <w:sz w:val="18"/>
           <w:szCs w:val="18"/>
         </w:rPr>
-        <w:t>):</w:t>
-      </w:r>
-    </w:p>
-    <w:p>
-      <w:pPr>
-        <w:shd w:val="clear" w:color="auto" w:fill="1E1E1E"/>
-        <w:spacing w:after="0" w:line="100" w:lineRule="atLeast"/>
+        <w:t xml:space="preserve">, </w:t>
+      </w:r>
+      <w:r>
+        <w:rPr>
+          <w:rFonts w:ascii="Consolas" w:eastAsia="Times New Roman" w:hAnsi="Consolas" w:cs="Times New Roman"/>
+          <w:color w:val="9CDCFE"/>
+          <w:sz w:val="18"/>
+          <w:szCs w:val="18"/>
+        </w:rPr>
+        <w:t>intrinsic_gain</w:t>
+      </w:r>
+      <w:r>
         <w:rPr>
           <w:rFonts w:ascii="Consolas" w:eastAsia="Times New Roman" w:hAnsi="Consolas" w:cs="Times New Roman"/>
           <w:color w:val="D4D4D4"/>
           <w:sz w:val="18"/>
           <w:szCs w:val="18"/>
         </w:rPr>
-      </w:pPr>
+        <w:t>=</w:t>
+      </w:r>
+      <w:r>
+        <w:rPr>
+          <w:rFonts w:ascii="Consolas" w:eastAsia="Times New Roman" w:hAnsi="Consolas" w:cs="Times New Roman"/>
+          <w:color w:val="B5CEA8"/>
+          <w:sz w:val="18"/>
+          <w:szCs w:val="18"/>
+        </w:rPr>
+        <w:t>1</w:t>
+      </w:r>
       <w:r>
         <w:rPr>
           <w:rFonts w:ascii="Consolas" w:eastAsia="Times New Roman" w:hAnsi="Consolas" w:cs="Times New Roman"/>
@@ -5943,18 +6384,16 @@
           <w:sz w:val="18"/>
           <w:szCs w:val="18"/>
         </w:rPr>
-        <w:t xml:space="preserve">    </w:t>
-      </w:r>
-      <w:proofErr w:type="spellStart"/>
-      <w:proofErr w:type="gramStart"/>
+        <w:t>/</w:t>
+      </w:r>
       <w:r>
         <w:rPr>
           <w:rFonts w:ascii="Consolas" w:eastAsia="Times New Roman" w:hAnsi="Consolas" w:cs="Times New Roman"/>
-          <w:color w:val="9CDCFE"/>
+          <w:color w:val="B5CEA8"/>
           <w:sz w:val="18"/>
           <w:szCs w:val="18"/>
         </w:rPr>
-        <w:t>envs</w:t>
+        <w:t>4000</w:t>
       </w:r>
       <w:r>
         <w:rPr>
@@ -5963,581 +6402,6 @@
           <w:sz w:val="18"/>
           <w:szCs w:val="18"/>
         </w:rPr>
-        <w:t>.</w:t>
-      </w:r>
-      <w:r>
-        <w:rPr>
-          <w:rFonts w:ascii="Consolas" w:eastAsia="Times New Roman" w:hAnsi="Consolas" w:cs="Times New Roman"/>
-          <w:color w:val="DCDCAA"/>
-          <w:sz w:val="18"/>
-          <w:szCs w:val="18"/>
-        </w:rPr>
-        <w:t>append</w:t>
-      </w:r>
-      <w:proofErr w:type="spellEnd"/>
-      <w:proofErr w:type="gramEnd"/>
-      <w:r>
-        <w:rPr>
-          <w:rFonts w:ascii="Consolas" w:eastAsia="Times New Roman" w:hAnsi="Consolas" w:cs="Times New Roman"/>
-          <w:color w:val="D4D4D4"/>
-          <w:sz w:val="18"/>
-          <w:szCs w:val="18"/>
-        </w:rPr>
-        <w:t>(</w:t>
-      </w:r>
-      <w:proofErr w:type="spellStart"/>
-      <w:r>
-        <w:rPr>
-          <w:rFonts w:ascii="Consolas" w:eastAsia="Times New Roman" w:hAnsi="Consolas" w:cs="Times New Roman"/>
-          <w:color w:val="4EC9B0"/>
-          <w:sz w:val="18"/>
-          <w:szCs w:val="18"/>
-        </w:rPr>
-        <w:t>IsaacGymPlantEnv</w:t>
-      </w:r>
-      <w:proofErr w:type="spellEnd"/>
-      <w:r>
-        <w:rPr>
-          <w:rFonts w:ascii="Consolas" w:eastAsia="Times New Roman" w:hAnsi="Consolas" w:cs="Times New Roman"/>
-          <w:color w:val="D4D4D4"/>
-          <w:sz w:val="18"/>
-          <w:szCs w:val="18"/>
-        </w:rPr>
-        <w:t>(</w:t>
-      </w:r>
-      <w:r>
-        <w:rPr>
-          <w:rFonts w:ascii="Consolas" w:eastAsia="Times New Roman" w:hAnsi="Consolas" w:cs="Times New Roman"/>
-          <w:color w:val="9CDCFE"/>
-          <w:sz w:val="18"/>
-          <w:szCs w:val="18"/>
-        </w:rPr>
-        <w:t>simulation</w:t>
-      </w:r>
-      <w:r>
-        <w:rPr>
-          <w:rFonts w:ascii="Consolas" w:eastAsia="Times New Roman" w:hAnsi="Consolas" w:cs="Times New Roman"/>
-          <w:color w:val="D4D4D4"/>
-          <w:sz w:val="18"/>
-          <w:szCs w:val="18"/>
-        </w:rPr>
-        <w:t xml:space="preserve">, </w:t>
-      </w:r>
-      <w:proofErr w:type="spellStart"/>
-      <w:r>
-        <w:rPr>
-          <w:rFonts w:ascii="Consolas" w:eastAsia="Times New Roman" w:hAnsi="Consolas" w:cs="Times New Roman"/>
-          <w:color w:val="9CDCFE"/>
-          <w:sz w:val="18"/>
-          <w:szCs w:val="18"/>
-        </w:rPr>
-        <w:t>i</w:t>
-      </w:r>
-      <w:proofErr w:type="spellEnd"/>
-      <w:r>
-        <w:rPr>
-          <w:rFonts w:ascii="Consolas" w:eastAsia="Times New Roman" w:hAnsi="Consolas" w:cs="Times New Roman"/>
-          <w:color w:val="D4D4D4"/>
-          <w:sz w:val="18"/>
-          <w:szCs w:val="18"/>
-        </w:rPr>
-        <w:t xml:space="preserve">, </w:t>
-      </w:r>
-      <w:proofErr w:type="spellStart"/>
-      <w:r>
-        <w:rPr>
-          <w:rFonts w:ascii="Consolas" w:eastAsia="Times New Roman" w:hAnsi="Consolas" w:cs="Times New Roman"/>
-          <w:color w:val="9CDCFE"/>
-          <w:sz w:val="18"/>
-          <w:szCs w:val="18"/>
-        </w:rPr>
-        <w:t>observation_mode</w:t>
-      </w:r>
-      <w:proofErr w:type="spellEnd"/>
-      <w:r>
-        <w:rPr>
-          <w:rFonts w:ascii="Consolas" w:eastAsia="Times New Roman" w:hAnsi="Consolas" w:cs="Times New Roman"/>
-          <w:color w:val="D4D4D4"/>
-          <w:sz w:val="18"/>
-          <w:szCs w:val="18"/>
-        </w:rPr>
-        <w:t>=</w:t>
-      </w:r>
-      <w:r>
-        <w:rPr>
-          <w:rFonts w:ascii="Consolas" w:eastAsia="Times New Roman" w:hAnsi="Consolas" w:cs="Times New Roman"/>
-          <w:color w:val="CE9178"/>
-          <w:sz w:val="18"/>
-          <w:szCs w:val="18"/>
-        </w:rPr>
-        <w:t>'Grayscale Image'</w:t>
-      </w:r>
-      <w:r>
-        <w:rPr>
-          <w:rFonts w:ascii="Consolas" w:eastAsia="Times New Roman" w:hAnsi="Consolas" w:cs="Times New Roman"/>
-          <w:color w:val="D4D4D4"/>
-          <w:sz w:val="18"/>
-          <w:szCs w:val="18"/>
-        </w:rPr>
-        <w:t xml:space="preserve">, </w:t>
-      </w:r>
-      <w:r>
-        <w:rPr>
-          <w:rFonts w:ascii="Consolas" w:eastAsia="Times New Roman" w:hAnsi="Consolas" w:cs="Times New Roman"/>
-          <w:color w:val="D4D4D4"/>
-          <w:sz w:val="18"/>
-          <w:szCs w:val="18"/>
-        </w:rPr>
-        <w:t xml:space="preserve">                    </w:t>
-      </w:r>
-      <w:proofErr w:type="spellStart"/>
-      <w:r>
-        <w:rPr>
-          <w:rFonts w:ascii="Consolas" w:eastAsia="Times New Roman" w:hAnsi="Consolas" w:cs="Times New Roman"/>
-          <w:color w:val="9CDCFE"/>
-          <w:sz w:val="18"/>
-          <w:szCs w:val="18"/>
-        </w:rPr>
-        <w:t>action_mode</w:t>
-      </w:r>
-      <w:proofErr w:type="spellEnd"/>
-      <w:r>
-        <w:rPr>
-          <w:rFonts w:ascii="Consolas" w:eastAsia="Times New Roman" w:hAnsi="Consolas" w:cs="Times New Roman"/>
-          <w:color w:val="D4D4D4"/>
-          <w:sz w:val="18"/>
-          <w:szCs w:val="18"/>
-        </w:rPr>
-        <w:t>=</w:t>
-      </w:r>
-      <w:r>
-        <w:rPr>
-          <w:rFonts w:ascii="Consolas" w:eastAsia="Times New Roman" w:hAnsi="Consolas" w:cs="Times New Roman"/>
-          <w:color w:val="CE9178"/>
-          <w:sz w:val="18"/>
-          <w:szCs w:val="18"/>
-        </w:rPr>
-        <w:t>'All Joints'</w:t>
-      </w:r>
-      <w:r>
-        <w:rPr>
-          <w:rFonts w:ascii="Consolas" w:eastAsia="Times New Roman" w:hAnsi="Consolas" w:cs="Times New Roman"/>
-          <w:color w:val="D4D4D4"/>
-          <w:sz w:val="18"/>
-          <w:szCs w:val="18"/>
-        </w:rPr>
-        <w:t>))</w:t>
-      </w:r>
-    </w:p>
-    <w:p>
-      <w:pPr>
-        <w:shd w:val="clear" w:color="auto" w:fill="1E1E1E"/>
-        <w:spacing w:after="0" w:line="100" w:lineRule="atLeast"/>
-        <w:rPr>
-          <w:rFonts w:ascii="Consolas" w:eastAsia="Times New Roman" w:hAnsi="Consolas" w:cs="Times New Roman"/>
-          <w:color w:val="D4D4D4"/>
-          <w:sz w:val="18"/>
-          <w:szCs w:val="18"/>
-        </w:rPr>
-      </w:pPr>
-      <w:r>
-        <w:rPr>
-          <w:rFonts w:ascii="Consolas" w:eastAsia="Times New Roman" w:hAnsi="Consolas" w:cs="Times New Roman"/>
-          <w:color w:val="D4D4D4"/>
-          <w:sz w:val="18"/>
-          <w:szCs w:val="18"/>
-        </w:rPr>
-        <w:t xml:space="preserve">    </w:t>
-      </w:r>
-      <w:proofErr w:type="spellStart"/>
-      <w:r>
-        <w:rPr>
-          <w:rFonts w:ascii="Consolas" w:eastAsia="Times New Roman" w:hAnsi="Consolas" w:cs="Times New Roman"/>
-          <w:color w:val="9CDCFE"/>
-          <w:sz w:val="18"/>
-          <w:szCs w:val="18"/>
-        </w:rPr>
-        <w:t>env_local_</w:t>
-      </w:r>
-      <w:proofErr w:type="gramStart"/>
-      <w:r>
-        <w:rPr>
-          <w:rFonts w:ascii="Consolas" w:eastAsia="Times New Roman" w:hAnsi="Consolas" w:cs="Times New Roman"/>
-          <w:color w:val="9CDCFE"/>
-          <w:sz w:val="18"/>
-          <w:szCs w:val="18"/>
-        </w:rPr>
-        <w:t>agents</w:t>
-      </w:r>
-      <w:r>
-        <w:rPr>
-          <w:rFonts w:ascii="Consolas" w:eastAsia="Times New Roman" w:hAnsi="Consolas" w:cs="Times New Roman"/>
-          <w:color w:val="D4D4D4"/>
-          <w:sz w:val="18"/>
-          <w:szCs w:val="18"/>
-        </w:rPr>
-        <w:t>.</w:t>
-      </w:r>
-      <w:r>
-        <w:rPr>
-          <w:rFonts w:ascii="Consolas" w:eastAsia="Times New Roman" w:hAnsi="Consolas" w:cs="Times New Roman"/>
-          <w:color w:val="DCDCAA"/>
-          <w:sz w:val="18"/>
-          <w:szCs w:val="18"/>
-        </w:rPr>
-        <w:t>append</w:t>
-      </w:r>
-      <w:proofErr w:type="spellEnd"/>
-      <w:proofErr w:type="gramEnd"/>
-      <w:r>
-        <w:rPr>
-          <w:rFonts w:ascii="Consolas" w:eastAsia="Times New Roman" w:hAnsi="Consolas" w:cs="Times New Roman"/>
-          <w:color w:val="D4D4D4"/>
-          <w:sz w:val="18"/>
-          <w:szCs w:val="18"/>
-        </w:rPr>
-        <w:t>(</w:t>
-      </w:r>
-      <w:proofErr w:type="spellStart"/>
-      <w:r>
-        <w:rPr>
-          <w:rFonts w:ascii="Consolas" w:eastAsia="Times New Roman" w:hAnsi="Consolas" w:cs="Times New Roman"/>
-          <w:color w:val="4EC9B0"/>
-          <w:sz w:val="18"/>
-          <w:szCs w:val="18"/>
-        </w:rPr>
-        <w:t>ActorCritic</w:t>
-      </w:r>
-      <w:proofErr w:type="spellEnd"/>
-      <w:r>
-        <w:rPr>
-          <w:rFonts w:ascii="Consolas" w:eastAsia="Times New Roman" w:hAnsi="Consolas" w:cs="Times New Roman"/>
-          <w:color w:val="D4D4D4"/>
-          <w:sz w:val="18"/>
-          <w:szCs w:val="18"/>
-        </w:rPr>
-        <w:t>(</w:t>
-      </w:r>
-      <w:proofErr w:type="spellStart"/>
-      <w:r>
-        <w:rPr>
-          <w:rFonts w:ascii="Consolas" w:eastAsia="Times New Roman" w:hAnsi="Consolas" w:cs="Times New Roman"/>
-          <w:color w:val="9CDCFE"/>
-          <w:sz w:val="18"/>
-          <w:szCs w:val="18"/>
-        </w:rPr>
-        <w:t>input_shape</w:t>
-      </w:r>
-      <w:proofErr w:type="spellEnd"/>
-      <w:r>
-        <w:rPr>
-          <w:rFonts w:ascii="Consolas" w:eastAsia="Times New Roman" w:hAnsi="Consolas" w:cs="Times New Roman"/>
-          <w:color w:val="D4D4D4"/>
-          <w:sz w:val="18"/>
-          <w:szCs w:val="18"/>
-        </w:rPr>
-        <w:t xml:space="preserve">, </w:t>
-      </w:r>
-      <w:proofErr w:type="spellStart"/>
-      <w:r>
-        <w:rPr>
-          <w:rFonts w:ascii="Consolas" w:eastAsia="Times New Roman" w:hAnsi="Consolas" w:cs="Times New Roman"/>
-          <w:color w:val="9CDCFE"/>
-          <w:sz w:val="18"/>
-          <w:szCs w:val="18"/>
-        </w:rPr>
-        <w:t>n_actions</w:t>
-      </w:r>
-      <w:proofErr w:type="spellEnd"/>
-      <w:r>
-        <w:rPr>
-          <w:rFonts w:ascii="Consolas" w:eastAsia="Times New Roman" w:hAnsi="Consolas" w:cs="Times New Roman"/>
-          <w:color w:val="D4D4D4"/>
-          <w:sz w:val="18"/>
-          <w:szCs w:val="18"/>
-        </w:rPr>
-        <w:t>))</w:t>
-      </w:r>
-    </w:p>
-    <w:p>
-      <w:pPr>
-        <w:shd w:val="clear" w:color="auto" w:fill="1E1E1E"/>
-        <w:spacing w:after="0" w:line="100" w:lineRule="atLeast"/>
-        <w:rPr>
-          <w:rFonts w:ascii="Consolas" w:eastAsia="Times New Roman" w:hAnsi="Consolas" w:cs="Times New Roman"/>
-          <w:color w:val="D4D4D4"/>
-          <w:sz w:val="18"/>
-          <w:szCs w:val="18"/>
-        </w:rPr>
-      </w:pPr>
-    </w:p>
-    <w:p>
-      <w:pPr>
-        <w:shd w:val="clear" w:color="auto" w:fill="1E1E1E"/>
-        <w:spacing w:after="0" w:line="100" w:lineRule="atLeast"/>
-        <w:rPr>
-          <w:rFonts w:ascii="Consolas" w:eastAsia="Times New Roman" w:hAnsi="Consolas" w:cs="Times New Roman"/>
-          <w:color w:val="D4D4D4"/>
-          <w:sz w:val="18"/>
-          <w:szCs w:val="18"/>
-        </w:rPr>
-      </w:pPr>
-      <w:r>
-        <w:rPr>
-          <w:rFonts w:ascii="Consolas" w:eastAsia="Times New Roman" w:hAnsi="Consolas" w:cs="Times New Roman"/>
-          <w:color w:val="D4D4D4"/>
-          <w:sz w:val="18"/>
-          <w:szCs w:val="18"/>
-        </w:rPr>
-        <w:t xml:space="preserve">    </w:t>
-      </w:r>
-      <w:r>
-        <w:rPr>
-          <w:rFonts w:ascii="Consolas" w:eastAsia="Times New Roman" w:hAnsi="Consolas" w:cs="Times New Roman"/>
-          <w:color w:val="C586C0"/>
-          <w:sz w:val="18"/>
-          <w:szCs w:val="18"/>
-        </w:rPr>
-        <w:t>if</w:t>
-      </w:r>
-      <w:r>
-        <w:rPr>
-          <w:rFonts w:ascii="Consolas" w:eastAsia="Times New Roman" w:hAnsi="Consolas" w:cs="Times New Roman"/>
-          <w:color w:val="D4D4D4"/>
-          <w:sz w:val="18"/>
-          <w:szCs w:val="18"/>
-        </w:rPr>
-        <w:t xml:space="preserve"> </w:t>
-      </w:r>
-      <w:proofErr w:type="spellStart"/>
-      <w:r>
-        <w:rPr>
-          <w:rFonts w:ascii="Consolas" w:eastAsia="Times New Roman" w:hAnsi="Consolas" w:cs="Times New Roman"/>
-          <w:color w:val="9CDCFE"/>
-          <w:sz w:val="18"/>
-          <w:szCs w:val="18"/>
-        </w:rPr>
-        <w:t>icm</w:t>
-      </w:r>
-      <w:proofErr w:type="spellEnd"/>
-      <w:r>
-        <w:rPr>
-          <w:rFonts w:ascii="Consolas" w:eastAsia="Times New Roman" w:hAnsi="Consolas" w:cs="Times New Roman"/>
-          <w:color w:val="D4D4D4"/>
-          <w:sz w:val="18"/>
-          <w:szCs w:val="18"/>
-        </w:rPr>
-        <w:t>:</w:t>
-      </w:r>
-    </w:p>
-    <w:p>
-      <w:pPr>
-        <w:shd w:val="clear" w:color="auto" w:fill="1E1E1E"/>
-        <w:spacing w:after="0" w:line="100" w:lineRule="atLeast"/>
-        <w:rPr>
-          <w:rFonts w:ascii="Consolas" w:eastAsia="Times New Roman" w:hAnsi="Consolas" w:cs="Times New Roman"/>
-          <w:color w:val="D4D4D4"/>
-          <w:sz w:val="18"/>
-          <w:szCs w:val="18"/>
-        </w:rPr>
-      </w:pPr>
-      <w:r>
-        <w:rPr>
-          <w:rFonts w:ascii="Consolas" w:eastAsia="Times New Roman" w:hAnsi="Consolas" w:cs="Times New Roman"/>
-          <w:color w:val="D4D4D4"/>
-          <w:sz w:val="18"/>
-          <w:szCs w:val="18"/>
-        </w:rPr>
-        <w:t xml:space="preserve">   </w:t>
-      </w:r>
-      <w:r>
-        <w:rPr>
-          <w:rFonts w:ascii="Consolas" w:eastAsia="Times New Roman" w:hAnsi="Consolas" w:cs="Times New Roman"/>
-          <w:color w:val="D4D4D4"/>
-          <w:sz w:val="18"/>
-          <w:szCs w:val="18"/>
-        </w:rPr>
-        <w:t xml:space="preserve">       </w:t>
-      </w:r>
-      <w:proofErr w:type="spellStart"/>
-      <w:r>
-        <w:rPr>
-          <w:rFonts w:ascii="Consolas" w:eastAsia="Times New Roman" w:hAnsi="Consolas" w:cs="Times New Roman"/>
-          <w:color w:val="9CDCFE"/>
-          <w:sz w:val="18"/>
-          <w:szCs w:val="18"/>
-        </w:rPr>
-        <w:t>local_</w:t>
-      </w:r>
-      <w:proofErr w:type="gramStart"/>
-      <w:r>
-        <w:rPr>
-          <w:rFonts w:ascii="Consolas" w:eastAsia="Times New Roman" w:hAnsi="Consolas" w:cs="Times New Roman"/>
-          <w:color w:val="9CDCFE"/>
-          <w:sz w:val="18"/>
-          <w:szCs w:val="18"/>
-        </w:rPr>
-        <w:t>icms</w:t>
-      </w:r>
-      <w:r>
-        <w:rPr>
-          <w:rFonts w:ascii="Consolas" w:eastAsia="Times New Roman" w:hAnsi="Consolas" w:cs="Times New Roman"/>
-          <w:color w:val="D4D4D4"/>
-          <w:sz w:val="18"/>
-          <w:szCs w:val="18"/>
-        </w:rPr>
-        <w:t>.</w:t>
-      </w:r>
-      <w:r>
-        <w:rPr>
-          <w:rFonts w:ascii="Consolas" w:eastAsia="Times New Roman" w:hAnsi="Consolas" w:cs="Times New Roman"/>
-          <w:color w:val="DCDCAA"/>
-          <w:sz w:val="18"/>
-          <w:szCs w:val="18"/>
-        </w:rPr>
-        <w:t>append</w:t>
-      </w:r>
-      <w:proofErr w:type="spellEnd"/>
-      <w:proofErr w:type="gramEnd"/>
-      <w:r>
-        <w:rPr>
-          <w:rFonts w:ascii="Consolas" w:eastAsia="Times New Roman" w:hAnsi="Consolas" w:cs="Times New Roman"/>
-          <w:color w:val="D4D4D4"/>
-          <w:sz w:val="18"/>
-          <w:szCs w:val="18"/>
-        </w:rPr>
-        <w:t>(</w:t>
-      </w:r>
-      <w:r>
-        <w:rPr>
-          <w:rFonts w:ascii="Consolas" w:eastAsia="Times New Roman" w:hAnsi="Consolas" w:cs="Times New Roman"/>
-          <w:color w:val="4EC9B0"/>
-          <w:sz w:val="18"/>
-          <w:szCs w:val="18"/>
-        </w:rPr>
-        <w:t>ICM</w:t>
-      </w:r>
-      <w:r>
-        <w:rPr>
-          <w:rFonts w:ascii="Consolas" w:eastAsia="Times New Roman" w:hAnsi="Consolas" w:cs="Times New Roman"/>
-          <w:color w:val="D4D4D4"/>
-          <w:sz w:val="18"/>
-          <w:szCs w:val="18"/>
-        </w:rPr>
-        <w:t>(</w:t>
-      </w:r>
-      <w:proofErr w:type="spellStart"/>
-      <w:r>
-        <w:rPr>
-          <w:rFonts w:ascii="Consolas" w:eastAsia="Times New Roman" w:hAnsi="Consolas" w:cs="Times New Roman"/>
-          <w:color w:val="9CDCFE"/>
-          <w:sz w:val="18"/>
-          <w:szCs w:val="18"/>
-        </w:rPr>
-        <w:t>input_shape</w:t>
-      </w:r>
-      <w:proofErr w:type="spellEnd"/>
-      <w:r>
-        <w:rPr>
-          <w:rFonts w:ascii="Consolas" w:eastAsia="Times New Roman" w:hAnsi="Consolas" w:cs="Times New Roman"/>
-          <w:color w:val="D4D4D4"/>
-          <w:sz w:val="18"/>
-          <w:szCs w:val="18"/>
-        </w:rPr>
-        <w:t>[</w:t>
-      </w:r>
-      <w:r>
-        <w:rPr>
-          <w:rFonts w:ascii="Consolas" w:eastAsia="Times New Roman" w:hAnsi="Consolas" w:cs="Times New Roman"/>
-          <w:color w:val="B5CEA8"/>
-          <w:sz w:val="18"/>
-          <w:szCs w:val="18"/>
-        </w:rPr>
-        <w:t>0</w:t>
-      </w:r>
-      <w:r>
-        <w:rPr>
-          <w:rFonts w:ascii="Consolas" w:eastAsia="Times New Roman" w:hAnsi="Consolas" w:cs="Times New Roman"/>
-          <w:color w:val="D4D4D4"/>
-          <w:sz w:val="18"/>
-          <w:szCs w:val="18"/>
-        </w:rPr>
-        <w:t xml:space="preserve">], </w:t>
-      </w:r>
-      <w:proofErr w:type="spellStart"/>
-      <w:r>
-        <w:rPr>
-          <w:rFonts w:ascii="Consolas" w:eastAsia="Times New Roman" w:hAnsi="Consolas" w:cs="Times New Roman"/>
-          <w:color w:val="9CDCFE"/>
-          <w:sz w:val="18"/>
-          <w:szCs w:val="18"/>
-        </w:rPr>
-        <w:t>n_actions</w:t>
-      </w:r>
-      <w:proofErr w:type="spellEnd"/>
-      <w:r>
-        <w:rPr>
-          <w:rFonts w:ascii="Consolas" w:eastAsia="Times New Roman" w:hAnsi="Consolas" w:cs="Times New Roman"/>
-          <w:color w:val="D4D4D4"/>
-          <w:sz w:val="18"/>
-          <w:szCs w:val="18"/>
-        </w:rPr>
-        <w:t xml:space="preserve">, </w:t>
-      </w:r>
-      <w:proofErr w:type="spellStart"/>
-      <w:r>
-        <w:rPr>
-          <w:rFonts w:ascii="Consolas" w:eastAsia="Times New Roman" w:hAnsi="Consolas" w:cs="Times New Roman"/>
-          <w:color w:val="9CDCFE"/>
-          <w:sz w:val="18"/>
-          <w:szCs w:val="18"/>
-        </w:rPr>
-        <w:t>intrinsic_gain</w:t>
-      </w:r>
-      <w:proofErr w:type="spellEnd"/>
-      <w:r>
-        <w:rPr>
-          <w:rFonts w:ascii="Consolas" w:eastAsia="Times New Roman" w:hAnsi="Consolas" w:cs="Times New Roman"/>
-          <w:color w:val="D4D4D4"/>
-          <w:sz w:val="18"/>
-          <w:szCs w:val="18"/>
-        </w:rPr>
-        <w:t>=</w:t>
-      </w:r>
-      <w:r>
-        <w:rPr>
-          <w:rFonts w:ascii="Consolas" w:eastAsia="Times New Roman" w:hAnsi="Consolas" w:cs="Times New Roman"/>
-          <w:color w:val="B5CEA8"/>
-          <w:sz w:val="18"/>
-          <w:szCs w:val="18"/>
-        </w:rPr>
-        <w:t>1</w:t>
-      </w:r>
-      <w:r>
-        <w:rPr>
-          <w:rFonts w:ascii="Consolas" w:eastAsia="Times New Roman" w:hAnsi="Consolas" w:cs="Times New Roman"/>
-          <w:color w:val="D4D4D4"/>
-          <w:sz w:val="18"/>
-          <w:szCs w:val="18"/>
-        </w:rPr>
-        <w:t>/</w:t>
-      </w:r>
-      <w:r>
-        <w:rPr>
-          <w:rFonts w:ascii="Consolas" w:eastAsia="Times New Roman" w:hAnsi="Consolas" w:cs="Times New Roman"/>
-          <w:color w:val="B5CEA8"/>
-          <w:sz w:val="18"/>
-          <w:szCs w:val="18"/>
-        </w:rPr>
-        <w:t>4000</w:t>
-      </w:r>
-      <w:r>
-        <w:rPr>
-          <w:rFonts w:ascii="Consolas" w:eastAsia="Times New Roman" w:hAnsi="Consolas" w:cs="Times New Roman"/>
-          <w:color w:val="D4D4D4"/>
-          <w:sz w:val="18"/>
-          <w:szCs w:val="18"/>
-        </w:rPr>
         <w:t>))</w:t>
       </w:r>
     </w:p>
@@ -6553,15 +6417,7 @@
         <w:t xml:space="preserve">a list of networks </w:t>
       </w:r>
       <w:r>
-        <w:t xml:space="preserve">(the </w:t>
-      </w:r>
-      <w:proofErr w:type="spellStart"/>
-      <w:r>
-        <w:t>ActorCritic</w:t>
-      </w:r>
-      <w:proofErr w:type="spellEnd"/>
-      <w:r>
-        <w:t xml:space="preserve"> and ICM objects) for all environments in my </w:t>
+        <w:t xml:space="preserve">(the ActorCritic and ICM objects) for all environments in my </w:t>
       </w:r>
       <w:r>
         <w:t xml:space="preserve">Isaac Gym simulation. If you run this with more than one environment, you will run into an error. Therefore, I think it is worthwhile for future work to focus on improving the parallelization of environments. </w:t>
@@ -6854,19 +6710,11 @@
               </w:rPr>
               <w:t>(</w:t>
             </w:r>
-            <w:proofErr w:type="gramStart"/>
             <w:r>
               <w:rPr>
                 <w:rFonts w:eastAsiaTheme="minorEastAsia"/>
               </w:rPr>
-              <w:t>how</w:t>
-            </w:r>
-            <w:proofErr w:type="gramEnd"/>
-            <w:r>
-              <w:rPr>
-                <w:rFonts w:eastAsiaTheme="minorEastAsia"/>
-              </w:rPr>
-              <w:t xml:space="preserve"> many episodes in between ICM updates)</w:t>
+              <w:t>how many episodes in between ICM updates)</w:t>
             </w:r>
           </w:p>
         </w:tc>
@@ -7219,13 +7067,8 @@
         <w:t>, and it became p</w:t>
       </w:r>
       <w:r>
-        <w:t xml:space="preserve">roblematic if the deformation led to the fruit </w:t>
-      </w:r>
-      <w:proofErr w:type="gramStart"/>
-      <w:r>
-        <w:t>being visible at all times</w:t>
-      </w:r>
-      <w:proofErr w:type="gramEnd"/>
+        <w:t>roblematic if the deformation led to the fruit being visible at all times</w:t>
+      </w:r>
       <w:r>
         <w:t xml:space="preserve">, </w:t>
       </w:r>
@@ -7667,15 +7510,7 @@
           <w:b/>
           <w:bCs/>
         </w:rPr>
-        <w:t xml:space="preserve">| </w:t>
-      </w:r>
-      <w:proofErr w:type="gramStart"/>
-      <w:r>
-        <w:rPr>
-          <w:b/>
-          <w:bCs/>
-        </w:rPr>
-        <w:t xml:space="preserve">  </w:t>
+        <w:t xml:space="preserve">|   </w:t>
       </w:r>
       <w:r>
         <w:rPr>
@@ -7683,35 +7518,113 @@
           <w:bCs/>
           <w:highlight w:val="yellow"/>
         </w:rPr>
+        <w:t>.gitignore</w:t>
+      </w:r>
+      <w:r>
+        <w:rPr>
+          <w:b/>
+          <w:bCs/>
+        </w:rPr>
+        <w:t xml:space="preserve"> -&gt; </w:t>
+      </w:r>
+      <w:r>
+        <w:t>File with list of filetypes/directories not to be pushed to git</w:t>
+      </w:r>
+      <w:r>
+        <w:rPr>
+          <w:b/>
+          <w:bCs/>
+        </w:rPr>
+        <w:tab/>
+      </w:r>
+    </w:p>
+    <w:p>
+      <w:pPr>
+        <w:spacing w:after="0"/>
+      </w:pPr>
+      <w:r>
+        <w:rPr>
+          <w:b/>
+          <w:bCs/>
+        </w:rPr>
+        <w:t xml:space="preserve">|   </w:t>
+      </w:r>
+      <w:r>
+        <w:rPr>
+          <w:b/>
+          <w:bCs/>
+          <w:highlight w:val="yellow"/>
+        </w:rPr>
+        <w:t>franka_joint_eval.py</w:t>
+      </w:r>
+      <w:r>
+        <w:rPr>
+          <w:b/>
+          <w:bCs/>
+        </w:rPr>
+        <w:t xml:space="preserve"> -&gt; </w:t>
+      </w:r>
+      <w:r>
+        <w:t>Test script that plots transient joint motions to a target. Use to debug control issues in Isaac Gym</w:t>
+      </w:r>
+      <w:r>
         <w:t>.</w:t>
       </w:r>
-      <w:proofErr w:type="spellStart"/>
+    </w:p>
+    <w:p>
+      <w:pPr>
+        <w:spacing w:after="0"/>
+      </w:pPr>
+      <w:r>
+        <w:rPr>
+          <w:b/>
+          <w:bCs/>
+        </w:rPr>
+        <w:t xml:space="preserve">|   </w:t>
+      </w:r>
       <w:r>
         <w:rPr>
           <w:b/>
           <w:bCs/>
           <w:highlight w:val="yellow"/>
         </w:rPr>
-        <w:t>gitignore</w:t>
-      </w:r>
-      <w:proofErr w:type="spellEnd"/>
-      <w:proofErr w:type="gramEnd"/>
-      <w:r>
-        <w:rPr>
-          <w:b/>
-          <w:bCs/>
-        </w:rPr>
+        <w:t>isaacgym_rl_curiosity_demo_a3c.py</w:t>
+      </w:r>
+      <w:r>
         <w:t xml:space="preserve"> -&gt; </w:t>
       </w:r>
       <w:r>
-        <w:t>File with list of filetypes/directories not to be pushed to git</w:t>
-      </w:r>
-      <w:r>
-        <w:rPr>
-          <w:b/>
-          <w:bCs/>
-        </w:rPr>
-        <w:tab/>
+        <w:t>The main script used for trainings in the Results section above.</w:t>
+      </w:r>
+      <w:r>
+        <w:t xml:space="preserve"> Recommend to start here</w:t>
+      </w:r>
+      <w:r>
+        <w:t xml:space="preserve">, and then look into </w:t>
+      </w:r>
+      <w:r>
+        <w:rPr>
+          <w:b/>
+          <w:bCs/>
+        </w:rPr>
+        <w:t>parallel</w:t>
+      </w:r>
+      <w:r>
+        <w:rPr>
+          <w:b/>
+          <w:bCs/>
+        </w:rPr>
+        <w:t>_env</w:t>
+      </w:r>
+      <w:r>
+        <w:rPr>
+          <w:b/>
+          <w:bCs/>
+        </w:rPr>
+        <w:t xml:space="preserve">.py </w:t>
+      </w:r>
+      <w:r>
+        <w:t xml:space="preserve">below for the bulk of the code. </w:t>
       </w:r>
     </w:p>
     <w:p>
@@ -7731,20 +7644,13 @@
           <w:bCs/>
           <w:highlight w:val="yellow"/>
         </w:rPr>
-        <w:t>franka_joint_eval.py</w:t>
-      </w:r>
-      <w:r>
-        <w:rPr>
-          <w:b/>
-          <w:bCs/>
-        </w:rPr>
+        <w:t>isaac_gym_demo.py</w:t>
+      </w:r>
+      <w:r>
         <w:t xml:space="preserve"> -&gt; </w:t>
       </w:r>
       <w:r>
-        <w:t>Test script that plots transient joint motions to a target. Use to debug control issues in Isaac Gym</w:t>
-      </w:r>
-      <w:r>
-        <w:t>.</w:t>
+        <w:t xml:space="preserve">No RL in here, but a good intro to how Isaac Gym startup works. I intentionally wrote the Simulation class to try and make this easier for future development. </w:t>
       </w:r>
     </w:p>
     <w:p>
@@ -7764,111 +7670,13 @@
           <w:bCs/>
           <w:highlight w:val="yellow"/>
         </w:rPr>
-        <w:t>isaacgym_rl_curiosity_demo_a3c.py</w:t>
-      </w:r>
-      <w:r>
-        <w:t xml:space="preserve"> -&gt; </w:t>
-      </w:r>
-      <w:r>
-        <w:t>The main script used for trainings in the Results section above.</w:t>
-      </w:r>
-      <w:r>
-        <w:t xml:space="preserve"> Recommend </w:t>
-      </w:r>
-      <w:proofErr w:type="gramStart"/>
-      <w:r>
-        <w:t>to start</w:t>
-      </w:r>
-      <w:proofErr w:type="gramEnd"/>
-      <w:r>
-        <w:t xml:space="preserve"> here</w:t>
-      </w:r>
-      <w:r>
-        <w:t xml:space="preserve">, and then look into </w:t>
-      </w:r>
-      <w:r>
-        <w:rPr>
-          <w:b/>
-          <w:bCs/>
-        </w:rPr>
-        <w:t>parallel</w:t>
-      </w:r>
-      <w:r>
-        <w:rPr>
-          <w:b/>
-          <w:bCs/>
-        </w:rPr>
-        <w:t>_env</w:t>
-      </w:r>
-      <w:r>
-        <w:rPr>
-          <w:b/>
-          <w:bCs/>
-        </w:rPr>
-        <w:t xml:space="preserve">.py </w:t>
-      </w:r>
-      <w:r>
-        <w:t xml:space="preserve">below for the bulk of the code. </w:t>
-      </w:r>
-    </w:p>
-    <w:p>
-      <w:pPr>
-        <w:spacing w:after="0"/>
-      </w:pPr>
-      <w:r>
-        <w:rPr>
-          <w:b/>
-          <w:bCs/>
-        </w:rPr>
-        <w:t xml:space="preserve">|   </w:t>
-      </w:r>
-      <w:r>
-        <w:rPr>
-          <w:b/>
-          <w:bCs/>
-          <w:highlight w:val="yellow"/>
-        </w:rPr>
-        <w:t>isaac_gym_demo.py</w:t>
-      </w:r>
-      <w:r>
-        <w:t xml:space="preserve"> -&gt; </w:t>
-      </w:r>
-      <w:r>
-        <w:t xml:space="preserve">No RL in here, but a good intro to how Isaac Gym startup works. I intentionally wrote the Simulation class to try and make this easier for future development. </w:t>
-      </w:r>
-    </w:p>
-    <w:p>
-      <w:pPr>
-        <w:spacing w:after="0"/>
-      </w:pPr>
-      <w:r>
-        <w:rPr>
-          <w:b/>
-          <w:bCs/>
-        </w:rPr>
-        <w:t xml:space="preserve">|   </w:t>
-      </w:r>
-      <w:r>
-        <w:rPr>
-          <w:b/>
-          <w:bCs/>
-          <w:highlight w:val="yellow"/>
-        </w:rPr>
         <w:t>parallel_env.py</w:t>
       </w:r>
       <w:r>
         <w:t xml:space="preserve"> -&gt; The bulk of the code for </w:t>
       </w:r>
       <w:r>
-        <w:t xml:space="preserve">ICM training. This will be where most future development will focus. It is intended and written to be parallelized, but I have gotten </w:t>
-      </w:r>
-      <w:proofErr w:type="spellStart"/>
-      <w:r>
-        <w:t>Pytorch</w:t>
-      </w:r>
-      <w:proofErr w:type="spellEnd"/>
-      <w:r>
-        <w:t xml:space="preserve"> errors when trying do so. </w:t>
+        <w:t xml:space="preserve">ICM training. This will be where most future development will focus. It is intended and written to be parallelized, but I have gotten Pytorch errors when trying do so. </w:t>
       </w:r>
       <w:r>
         <w:t>Therefore, I only ran with one environment in Isaac Gym.</w:t>
@@ -7982,7 +7790,6 @@
         </w:rPr>
         <w:t xml:space="preserve">|   </w:t>
       </w:r>
-      <w:proofErr w:type="spellStart"/>
       <w:r>
         <w:rPr>
           <w:b/>
@@ -7991,7 +7798,6 @@
         </w:rPr>
         <w:t>plant_rl.yml</w:t>
       </w:r>
-      <w:proofErr w:type="spellEnd"/>
       <w:r>
         <w:rPr>
           <w:b/>
@@ -8010,23 +7816,7 @@
         <w:t xml:space="preserve"> </w:t>
       </w:r>
       <w:r>
-        <w:t xml:space="preserve">List of </w:t>
-      </w:r>
-      <w:proofErr w:type="spellStart"/>
-      <w:r>
-        <w:t>conda</w:t>
-      </w:r>
-      <w:proofErr w:type="spellEnd"/>
-      <w:r>
-        <w:t xml:space="preserve"> and pip dependencies. I suggest creating a </w:t>
-      </w:r>
-      <w:proofErr w:type="spellStart"/>
-      <w:r>
-        <w:t>conda</w:t>
-      </w:r>
-      <w:proofErr w:type="spellEnd"/>
-      <w:r>
-        <w:t xml:space="preserve"> environment from this file and running Isaac Gym from the activated environment. </w:t>
+        <w:t xml:space="preserve">List of conda and pip dependencies. I suggest creating a conda environment from this file and running Isaac Gym from the activated environment. </w:t>
       </w:r>
     </w:p>
     <w:p>
@@ -8141,21 +7931,507 @@
           <w:b/>
           <w:bCs/>
         </w:rPr>
+        <w:t>+---actor_critic</w:t>
+      </w:r>
+    </w:p>
+    <w:p>
+      <w:pPr>
+        <w:spacing w:after="0"/>
+      </w:pPr>
+      <w:r>
+        <w:rPr>
+          <w:b/>
+          <w:bCs/>
+        </w:rPr>
+        <w:t xml:space="preserve">|       </w:t>
+      </w:r>
+      <w:r>
+        <w:rPr>
+          <w:b/>
+          <w:bCs/>
+          <w:highlight w:val="yellow"/>
+        </w:rPr>
+        <w:t>__init__.py</w:t>
+      </w:r>
+      <w:r>
+        <w:t xml:space="preserve"> -&gt; Ac</w:t>
+      </w:r>
+      <w:r>
+        <w:t>tor critic implemented in Pytorch. See Phil Tabor’s videos for more details (</w:t>
+      </w:r>
+      <w:r>
+        <w:fldChar w:fldCharType="begin"/>
+      </w:r>
+      <w:r>
+        <w:instrText xml:space="preserve"> REF _Ref124794093 \r \h </w:instrText>
+      </w:r>
+      <w:r>
+        <w:fldChar w:fldCharType="separate"/>
+      </w:r>
+      <w:r>
+        <w:t>3</w:t>
+      </w:r>
+      <w:r>
+        <w:fldChar w:fldCharType="end"/>
+      </w:r>
+      <w:r>
+        <w:t xml:space="preserve">). </w:t>
+      </w:r>
+    </w:p>
+    <w:p>
+      <w:pPr>
+        <w:spacing w:after="0"/>
+        <w:rPr>
+          <w:b/>
+          <w:bCs/>
+        </w:rPr>
+      </w:pPr>
+      <w:r>
+        <w:rPr>
+          <w:b/>
+          <w:bCs/>
+        </w:rPr>
+        <w:t xml:space="preserve">|       </w:t>
+      </w:r>
+    </w:p>
+    <w:p>
+      <w:pPr>
+        <w:spacing w:after="0"/>
+      </w:pPr>
+      <w:r>
+        <w:rPr>
+          <w:b/>
+          <w:bCs/>
+        </w:rPr>
         <w:t>+---</w:t>
       </w:r>
-      <w:proofErr w:type="spellStart"/>
-      <w:r>
-        <w:rPr>
-          <w:b/>
-          <w:bCs/>
-        </w:rPr>
-        <w:t>actor_critic</w:t>
-      </w:r>
-      <w:proofErr w:type="spellEnd"/>
+      <w:r>
+        <w:rPr>
+          <w:b/>
+          <w:bCs/>
+          <w:highlight w:val="yellow"/>
+        </w:rPr>
+        <w:t>archive</w:t>
+      </w:r>
+      <w:r>
+        <w:rPr>
+          <w:b/>
+          <w:bCs/>
+        </w:rPr>
+        <w:t xml:space="preserve"> </w:t>
+      </w:r>
+      <w:r>
+        <w:t xml:space="preserve">-&gt; A bunch of deprecated demonstrations. </w:t>
+      </w:r>
+      <w:r>
+        <w:t xml:space="preserve">You can skip this directory. </w:t>
+      </w:r>
     </w:p>
     <w:p>
       <w:pPr>
         <w:spacing w:after="0"/>
+        <w:rPr>
+          <w:b/>
+          <w:bCs/>
+        </w:rPr>
+      </w:pPr>
+      <w:r>
+        <w:rPr>
+          <w:b/>
+          <w:bCs/>
+        </w:rPr>
+        <w:t>|   |   isaacgym_rl_curiosity_demo_PPO.py</w:t>
+      </w:r>
+    </w:p>
+    <w:p>
+      <w:pPr>
+        <w:spacing w:after="0"/>
+        <w:rPr>
+          <w:b/>
+          <w:bCs/>
+        </w:rPr>
+      </w:pPr>
+      <w:r>
+        <w:rPr>
+          <w:b/>
+          <w:bCs/>
+        </w:rPr>
+        <w:t>|   |   model_demo.py</w:t>
+      </w:r>
+    </w:p>
+    <w:p>
+      <w:pPr>
+        <w:spacing w:after="0"/>
+        <w:rPr>
+          <w:b/>
+          <w:bCs/>
+        </w:rPr>
+      </w:pPr>
+      <w:r>
+        <w:rPr>
+          <w:b/>
+          <w:bCs/>
+        </w:rPr>
+        <w:t>|   |   plant_beam_rl_icm_demo.py</w:t>
+      </w:r>
+    </w:p>
+    <w:p>
+      <w:pPr>
+        <w:spacing w:after="0"/>
+        <w:rPr>
+          <w:b/>
+          <w:bCs/>
+        </w:rPr>
+      </w:pPr>
+      <w:r>
+        <w:rPr>
+          <w:b/>
+          <w:bCs/>
+        </w:rPr>
+        <w:t>|   |   test_model.py</w:t>
+      </w:r>
+    </w:p>
+    <w:p>
+      <w:pPr>
+        <w:spacing w:after="0"/>
+        <w:rPr>
+          <w:b/>
+          <w:bCs/>
+        </w:rPr>
+      </w:pPr>
+      <w:r>
+        <w:rPr>
+          <w:b/>
+          <w:bCs/>
+        </w:rPr>
+        <w:t>|   |   worker.py</w:t>
+      </w:r>
+    </w:p>
+    <w:p>
+      <w:pPr>
+        <w:spacing w:after="0"/>
+        <w:rPr>
+          <w:b/>
+          <w:bCs/>
+        </w:rPr>
+      </w:pPr>
+      <w:r>
+        <w:rPr>
+          <w:b/>
+          <w:bCs/>
+        </w:rPr>
+        <w:t xml:space="preserve">|   |   </w:t>
+      </w:r>
+    </w:p>
+    <w:p>
+      <w:pPr>
+        <w:spacing w:after="0"/>
+        <w:rPr>
+          <w:b/>
+          <w:bCs/>
+        </w:rPr>
+      </w:pPr>
+      <w:r>
+        <w:rPr>
+          <w:b/>
+          <w:bCs/>
+        </w:rPr>
+        <w:t>|   \---ICM_Demo</w:t>
+      </w:r>
+    </w:p>
+    <w:p>
+      <w:pPr>
+        <w:spacing w:after="0"/>
+        <w:rPr>
+          <w:b/>
+          <w:bCs/>
+        </w:rPr>
+      </w:pPr>
+      <w:r>
+        <w:rPr>
+          <w:b/>
+          <w:bCs/>
+        </w:rPr>
+        <w:t>|       |   icm.py</w:t>
+      </w:r>
+    </w:p>
+    <w:p>
+      <w:pPr>
+        <w:spacing w:after="0"/>
+        <w:rPr>
+          <w:b/>
+          <w:bCs/>
+        </w:rPr>
+      </w:pPr>
+      <w:r>
+        <w:rPr>
+          <w:b/>
+          <w:bCs/>
+        </w:rPr>
+        <w:t>|       |   icm_init.py</w:t>
+      </w:r>
+    </w:p>
+    <w:p>
+      <w:pPr>
+        <w:spacing w:after="0"/>
+        <w:rPr>
+          <w:b/>
+          <w:bCs/>
+        </w:rPr>
+      </w:pPr>
+      <w:r>
+        <w:rPr>
+          <w:b/>
+          <w:bCs/>
+        </w:rPr>
+        <w:t xml:space="preserve">|       |   </w:t>
+      </w:r>
+    </w:p>
+    <w:p>
+      <w:pPr>
+        <w:spacing w:after="0"/>
+        <w:rPr>
+          <w:b/>
+          <w:bCs/>
+        </w:rPr>
+      </w:pPr>
+      <w:r>
+        <w:rPr>
+          <w:b/>
+          <w:bCs/>
+        </w:rPr>
+        <w:t>|       \---ICM_Plant</w:t>
+      </w:r>
+    </w:p>
+    <w:p>
+      <w:pPr>
+        <w:spacing w:after="0"/>
+        <w:rPr>
+          <w:b/>
+          <w:bCs/>
+        </w:rPr>
+      </w:pPr>
+      <w:r>
+        <w:rPr>
+          <w:b/>
+          <w:bCs/>
+        </w:rPr>
+        <w:t>|               icm.py</w:t>
+      </w:r>
+    </w:p>
+    <w:p>
+      <w:pPr>
+        <w:spacing w:after="0"/>
+        <w:rPr>
+          <w:b/>
+          <w:bCs/>
+        </w:rPr>
+      </w:pPr>
+      <w:r>
+        <w:rPr>
+          <w:b/>
+          <w:bCs/>
+        </w:rPr>
+        <w:t>|               icm_init.py</w:t>
+      </w:r>
+    </w:p>
+    <w:p>
+      <w:pPr>
+        <w:spacing w:after="0"/>
+        <w:rPr>
+          <w:b/>
+          <w:bCs/>
+        </w:rPr>
+      </w:pPr>
+      <w:r>
+        <w:rPr>
+          <w:b/>
+          <w:bCs/>
+        </w:rPr>
+        <w:t>|               __init__.py</w:t>
+      </w:r>
+    </w:p>
+    <w:p>
+      <w:pPr>
+        <w:spacing w:after="0"/>
+        <w:rPr>
+          <w:b/>
+          <w:bCs/>
+        </w:rPr>
+      </w:pPr>
+      <w:r>
+        <w:rPr>
+          <w:b/>
+          <w:bCs/>
+        </w:rPr>
+        <w:t xml:space="preserve">|               </w:t>
+      </w:r>
+    </w:p>
+    <w:p>
+      <w:pPr>
+        <w:spacing w:after="0"/>
+      </w:pPr>
+      <w:r>
+        <w:rPr>
+          <w:b/>
+          <w:bCs/>
+        </w:rPr>
+        <w:t>+---</w:t>
+      </w:r>
+      <w:r>
+        <w:rPr>
+          <w:b/>
+          <w:bCs/>
+          <w:highlight w:val="yellow"/>
+        </w:rPr>
+        <w:t>basic_model</w:t>
+      </w:r>
+      <w:r>
+        <w:rPr>
+          <w:b/>
+          <w:bCs/>
+        </w:rPr>
+        <w:t xml:space="preserve"> -&gt; </w:t>
+      </w:r>
+      <w:r>
+        <w:t xml:space="preserve">Source code for simplified link and cantilever beam models, as well as the associated Gym environments. </w:t>
+      </w:r>
+    </w:p>
+    <w:p>
+      <w:pPr>
+        <w:spacing w:after="0"/>
+        <w:rPr>
+          <w:b/>
+          <w:bCs/>
+        </w:rPr>
+      </w:pPr>
+      <w:r>
+        <w:rPr>
+          <w:b/>
+          <w:bCs/>
+        </w:rPr>
+        <w:t>|       kinematics.py</w:t>
+      </w:r>
+    </w:p>
+    <w:p>
+      <w:pPr>
+        <w:spacing w:after="0"/>
+        <w:rPr>
+          <w:b/>
+          <w:bCs/>
+        </w:rPr>
+      </w:pPr>
+      <w:r>
+        <w:rPr>
+          <w:b/>
+          <w:bCs/>
+        </w:rPr>
+        <w:t>|       plant_beam_model.py</w:t>
+      </w:r>
+    </w:p>
+    <w:p>
+      <w:pPr>
+        <w:spacing w:after="0"/>
+        <w:rPr>
+          <w:b/>
+          <w:bCs/>
+        </w:rPr>
+      </w:pPr>
+      <w:r>
+        <w:rPr>
+          <w:b/>
+          <w:bCs/>
+        </w:rPr>
+        <w:t>|       plant_beam_model_continuous_env.py</w:t>
+      </w:r>
+    </w:p>
+    <w:p>
+      <w:pPr>
+        <w:spacing w:after="0"/>
+        <w:rPr>
+          <w:b/>
+          <w:bCs/>
+        </w:rPr>
+      </w:pPr>
+      <w:r>
+        <w:rPr>
+          <w:b/>
+          <w:bCs/>
+        </w:rPr>
+        <w:t>|       plant_beam_model_env.py</w:t>
+      </w:r>
+    </w:p>
+    <w:p>
+      <w:pPr>
+        <w:spacing w:after="0"/>
+        <w:rPr>
+          <w:b/>
+          <w:bCs/>
+        </w:rPr>
+      </w:pPr>
+      <w:r>
+        <w:rPr>
+          <w:b/>
+          <w:bCs/>
+        </w:rPr>
+        <w:t>|       plant_model.py</w:t>
+      </w:r>
+    </w:p>
+    <w:p>
+      <w:pPr>
+        <w:spacing w:after="0"/>
+        <w:rPr>
+          <w:b/>
+          <w:bCs/>
+        </w:rPr>
+      </w:pPr>
+      <w:r>
+        <w:rPr>
+          <w:b/>
+          <w:bCs/>
+        </w:rPr>
+        <w:t>|       plant_model_env.py</w:t>
+      </w:r>
+    </w:p>
+    <w:p>
+      <w:pPr>
+        <w:spacing w:after="0"/>
+        <w:rPr>
+          <w:b/>
+          <w:bCs/>
+        </w:rPr>
+      </w:pPr>
+      <w:r>
+        <w:rPr>
+          <w:b/>
+          <w:bCs/>
+        </w:rPr>
+        <w:t>|       point.py</w:t>
+      </w:r>
+    </w:p>
+    <w:p>
+      <w:pPr>
+        <w:spacing w:after="0"/>
+        <w:rPr>
+          <w:b/>
+          <w:bCs/>
+        </w:rPr>
+      </w:pPr>
+      <w:r>
+        <w:rPr>
+          <w:b/>
+          <w:bCs/>
+        </w:rPr>
+        <w:t>|       __init__.py</w:t>
+      </w:r>
+    </w:p>
+    <w:p>
+      <w:pPr>
+        <w:spacing w:after="0"/>
+        <w:rPr>
+          <w:b/>
+          <w:bCs/>
+        </w:rPr>
       </w:pPr>
       <w:r>
         <w:rPr>
@@ -8164,27 +8440,28 @@
         </w:rPr>
         <w:t xml:space="preserve">|       </w:t>
       </w:r>
+    </w:p>
+    <w:p>
+      <w:pPr>
+        <w:spacing w:after="0"/>
+      </w:pPr>
+      <w:r>
+        <w:rPr>
+          <w:b/>
+          <w:bCs/>
+        </w:rPr>
+        <w:t>+---</w:t>
+      </w:r>
       <w:r>
         <w:rPr>
           <w:b/>
           <w:bCs/>
           <w:highlight w:val="yellow"/>
         </w:rPr>
-        <w:t>__init__.py</w:t>
-      </w:r>
-      <w:r>
-        <w:t xml:space="preserve"> -&gt; Ac</w:t>
-      </w:r>
-      <w:r>
-        <w:t xml:space="preserve">tor critic implemented in </w:t>
-      </w:r>
-      <w:proofErr w:type="spellStart"/>
-      <w:r>
-        <w:t>Pytorch</w:t>
-      </w:r>
-      <w:proofErr w:type="spellEnd"/>
-      <w:r>
-        <w:t>. See Phil Tabor’s videos for more details (</w:t>
+        <w:t>ICM</w:t>
+      </w:r>
+      <w:r>
+        <w:t xml:space="preserve"> -&gt; Source code for the ICM. See Phil Tabor’s videos for more information (</w:t>
       </w:r>
       <w:r>
         <w:fldChar w:fldCharType="begin"/>
@@ -8218,6 +8495,38 @@
           <w:b/>
           <w:bCs/>
         </w:rPr>
+        <w:t>|       memory.py</w:t>
+      </w:r>
+    </w:p>
+    <w:p>
+      <w:pPr>
+        <w:spacing w:after="0"/>
+        <w:rPr>
+          <w:b/>
+          <w:bCs/>
+        </w:rPr>
+      </w:pPr>
+      <w:r>
+        <w:rPr>
+          <w:b/>
+          <w:bCs/>
+        </w:rPr>
+        <w:t>|       __init__.py</w:t>
+      </w:r>
+    </w:p>
+    <w:p>
+      <w:pPr>
+        <w:spacing w:after="0"/>
+        <w:rPr>
+          <w:b/>
+          <w:bCs/>
+        </w:rPr>
+      </w:pPr>
+      <w:r>
+        <w:rPr>
+          <w:b/>
+          <w:bCs/>
+        </w:rPr>
         <w:t xml:space="preserve">|       </w:t>
       </w:r>
     </w:p>
@@ -8238,566 +8547,8 @@
           <w:bCs/>
           <w:highlight w:val="yellow"/>
         </w:rPr>
-        <w:t>archive</w:t>
-      </w:r>
-      <w:r>
-        <w:rPr>
-          <w:b/>
-          <w:bCs/>
-        </w:rPr>
-        <w:t xml:space="preserve"> </w:t>
-      </w:r>
-      <w:r>
-        <w:t xml:space="preserve">-&gt; A bunch of deprecated demonstrations. </w:t>
-      </w:r>
-      <w:r>
-        <w:t xml:space="preserve">You can skip this directory. </w:t>
-      </w:r>
-    </w:p>
-    <w:p>
-      <w:pPr>
-        <w:spacing w:after="0"/>
-        <w:rPr>
-          <w:b/>
-          <w:bCs/>
-        </w:rPr>
-      </w:pPr>
-      <w:r>
-        <w:rPr>
-          <w:b/>
-          <w:bCs/>
-        </w:rPr>
-        <w:t>|   |   isaacgym_rl_curiosity_demo_PPO.py</w:t>
-      </w:r>
-    </w:p>
-    <w:p>
-      <w:pPr>
-        <w:spacing w:after="0"/>
-        <w:rPr>
-          <w:b/>
-          <w:bCs/>
-        </w:rPr>
-      </w:pPr>
-      <w:r>
-        <w:rPr>
-          <w:b/>
-          <w:bCs/>
-        </w:rPr>
-        <w:t>|   |   model_demo.py</w:t>
-      </w:r>
-    </w:p>
-    <w:p>
-      <w:pPr>
-        <w:spacing w:after="0"/>
-        <w:rPr>
-          <w:b/>
-          <w:bCs/>
-        </w:rPr>
-      </w:pPr>
-      <w:r>
-        <w:rPr>
-          <w:b/>
-          <w:bCs/>
-        </w:rPr>
-        <w:t>|   |   plant_beam_rl_icm_demo.py</w:t>
-      </w:r>
-    </w:p>
-    <w:p>
-      <w:pPr>
-        <w:spacing w:after="0"/>
-        <w:rPr>
-          <w:b/>
-          <w:bCs/>
-        </w:rPr>
-      </w:pPr>
-      <w:r>
-        <w:rPr>
-          <w:b/>
-          <w:bCs/>
-        </w:rPr>
-        <w:t>|   |   test_model.py</w:t>
-      </w:r>
-    </w:p>
-    <w:p>
-      <w:pPr>
-        <w:spacing w:after="0"/>
-        <w:rPr>
-          <w:b/>
-          <w:bCs/>
-        </w:rPr>
-      </w:pPr>
-      <w:r>
-        <w:rPr>
-          <w:b/>
-          <w:bCs/>
-        </w:rPr>
-        <w:t>|   |   worker.py</w:t>
-      </w:r>
-    </w:p>
-    <w:p>
-      <w:pPr>
-        <w:spacing w:after="0"/>
-        <w:rPr>
-          <w:b/>
-          <w:bCs/>
-        </w:rPr>
-      </w:pPr>
-      <w:r>
-        <w:rPr>
-          <w:b/>
-          <w:bCs/>
-        </w:rPr>
-        <w:t xml:space="preserve">|   |   </w:t>
-      </w:r>
-    </w:p>
-    <w:p>
-      <w:pPr>
-        <w:spacing w:after="0"/>
-        <w:rPr>
-          <w:b/>
-          <w:bCs/>
-        </w:rPr>
-      </w:pPr>
-      <w:r>
-        <w:rPr>
-          <w:b/>
-          <w:bCs/>
-        </w:rPr>
-        <w:t>|   \---</w:t>
-      </w:r>
-      <w:proofErr w:type="spellStart"/>
-      <w:r>
-        <w:rPr>
-          <w:b/>
-          <w:bCs/>
-        </w:rPr>
-        <w:t>ICM_Demo</w:t>
-      </w:r>
-      <w:proofErr w:type="spellEnd"/>
-    </w:p>
-    <w:p>
-      <w:pPr>
-        <w:spacing w:after="0"/>
-        <w:rPr>
-          <w:b/>
-          <w:bCs/>
-        </w:rPr>
-      </w:pPr>
-      <w:r>
-        <w:rPr>
-          <w:b/>
-          <w:bCs/>
-        </w:rPr>
-        <w:t>|       |   icm.py</w:t>
-      </w:r>
-    </w:p>
-    <w:p>
-      <w:pPr>
-        <w:spacing w:after="0"/>
-        <w:rPr>
-          <w:b/>
-          <w:bCs/>
-        </w:rPr>
-      </w:pPr>
-      <w:r>
-        <w:rPr>
-          <w:b/>
-          <w:bCs/>
-        </w:rPr>
-        <w:t>|       |   icm_init.py</w:t>
-      </w:r>
-    </w:p>
-    <w:p>
-      <w:pPr>
-        <w:spacing w:after="0"/>
-        <w:rPr>
-          <w:b/>
-          <w:bCs/>
-        </w:rPr>
-      </w:pPr>
-      <w:r>
-        <w:rPr>
-          <w:b/>
-          <w:bCs/>
-        </w:rPr>
-        <w:t xml:space="preserve">|       |   </w:t>
-      </w:r>
-    </w:p>
-    <w:p>
-      <w:pPr>
-        <w:spacing w:after="0"/>
-        <w:rPr>
-          <w:b/>
-          <w:bCs/>
-        </w:rPr>
-      </w:pPr>
-      <w:r>
-        <w:rPr>
-          <w:b/>
-          <w:bCs/>
-        </w:rPr>
-        <w:t>|       \---</w:t>
-      </w:r>
-      <w:proofErr w:type="spellStart"/>
-      <w:r>
-        <w:rPr>
-          <w:b/>
-          <w:bCs/>
-        </w:rPr>
-        <w:t>ICM_Plant</w:t>
-      </w:r>
-      <w:proofErr w:type="spellEnd"/>
-    </w:p>
-    <w:p>
-      <w:pPr>
-        <w:spacing w:after="0"/>
-        <w:rPr>
-          <w:b/>
-          <w:bCs/>
-        </w:rPr>
-      </w:pPr>
-      <w:r>
-        <w:rPr>
-          <w:b/>
-          <w:bCs/>
-        </w:rPr>
-        <w:t>|               icm.py</w:t>
-      </w:r>
-    </w:p>
-    <w:p>
-      <w:pPr>
-        <w:spacing w:after="0"/>
-        <w:rPr>
-          <w:b/>
-          <w:bCs/>
-        </w:rPr>
-      </w:pPr>
-      <w:r>
-        <w:rPr>
-          <w:b/>
-          <w:bCs/>
-        </w:rPr>
-        <w:t>|               icm_init.py</w:t>
-      </w:r>
-    </w:p>
-    <w:p>
-      <w:pPr>
-        <w:spacing w:after="0"/>
-        <w:rPr>
-          <w:b/>
-          <w:bCs/>
-        </w:rPr>
-      </w:pPr>
-      <w:r>
-        <w:rPr>
-          <w:b/>
-          <w:bCs/>
-        </w:rPr>
-        <w:t>|               __init__.py</w:t>
-      </w:r>
-    </w:p>
-    <w:p>
-      <w:pPr>
-        <w:spacing w:after="0"/>
-        <w:rPr>
-          <w:b/>
-          <w:bCs/>
-        </w:rPr>
-      </w:pPr>
-      <w:r>
-        <w:rPr>
-          <w:b/>
-          <w:bCs/>
-        </w:rPr>
-        <w:t xml:space="preserve">|               </w:t>
-      </w:r>
-    </w:p>
-    <w:p>
-      <w:pPr>
-        <w:spacing w:after="0"/>
-      </w:pPr>
-      <w:r>
-        <w:rPr>
-          <w:b/>
-          <w:bCs/>
-        </w:rPr>
-        <w:t>+---</w:t>
-      </w:r>
-      <w:proofErr w:type="spellStart"/>
-      <w:r>
-        <w:rPr>
-          <w:b/>
-          <w:bCs/>
-          <w:highlight w:val="yellow"/>
-        </w:rPr>
-        <w:t>basic_model</w:t>
-      </w:r>
-      <w:proofErr w:type="spellEnd"/>
-      <w:r>
-        <w:rPr>
-          <w:b/>
-          <w:bCs/>
-        </w:rPr>
-        <w:t xml:space="preserve"> -&gt; </w:t>
-      </w:r>
-      <w:r>
-        <w:t xml:space="preserve">Source code for simplified link and cantilever beam models, as well as the associated Gym environments. </w:t>
-      </w:r>
-    </w:p>
-    <w:p>
-      <w:pPr>
-        <w:spacing w:after="0"/>
-        <w:rPr>
-          <w:b/>
-          <w:bCs/>
-        </w:rPr>
-      </w:pPr>
-      <w:r>
-        <w:rPr>
-          <w:b/>
-          <w:bCs/>
-        </w:rPr>
-        <w:t>|       kinematics.py</w:t>
-      </w:r>
-    </w:p>
-    <w:p>
-      <w:pPr>
-        <w:spacing w:after="0"/>
-        <w:rPr>
-          <w:b/>
-          <w:bCs/>
-        </w:rPr>
-      </w:pPr>
-      <w:r>
-        <w:rPr>
-          <w:b/>
-          <w:bCs/>
-        </w:rPr>
-        <w:t>|       plant_beam_model.py</w:t>
-      </w:r>
-    </w:p>
-    <w:p>
-      <w:pPr>
-        <w:spacing w:after="0"/>
-        <w:rPr>
-          <w:b/>
-          <w:bCs/>
-        </w:rPr>
-      </w:pPr>
-      <w:r>
-        <w:rPr>
-          <w:b/>
-          <w:bCs/>
-        </w:rPr>
-        <w:t>|       plant_beam_model_continuous_env.py</w:t>
-      </w:r>
-    </w:p>
-    <w:p>
-      <w:pPr>
-        <w:spacing w:after="0"/>
-        <w:rPr>
-          <w:b/>
-          <w:bCs/>
-        </w:rPr>
-      </w:pPr>
-      <w:r>
-        <w:rPr>
-          <w:b/>
-          <w:bCs/>
-        </w:rPr>
-        <w:t>|       plant_beam_model_env.py</w:t>
-      </w:r>
-    </w:p>
-    <w:p>
-      <w:pPr>
-        <w:spacing w:after="0"/>
-        <w:rPr>
-          <w:b/>
-          <w:bCs/>
-        </w:rPr>
-      </w:pPr>
-      <w:r>
-        <w:rPr>
-          <w:b/>
-          <w:bCs/>
-        </w:rPr>
-        <w:t>|       plant_model.py</w:t>
-      </w:r>
-    </w:p>
-    <w:p>
-      <w:pPr>
-        <w:spacing w:after="0"/>
-        <w:rPr>
-          <w:b/>
-          <w:bCs/>
-        </w:rPr>
-      </w:pPr>
-      <w:r>
-        <w:rPr>
-          <w:b/>
-          <w:bCs/>
-        </w:rPr>
-        <w:t>|       plant_model_env.py</w:t>
-      </w:r>
-    </w:p>
-    <w:p>
-      <w:pPr>
-        <w:spacing w:after="0"/>
-        <w:rPr>
-          <w:b/>
-          <w:bCs/>
-        </w:rPr>
-      </w:pPr>
-      <w:r>
-        <w:rPr>
-          <w:b/>
-          <w:bCs/>
-        </w:rPr>
-        <w:t>|       point.py</w:t>
-      </w:r>
-    </w:p>
-    <w:p>
-      <w:pPr>
-        <w:spacing w:after="0"/>
-        <w:rPr>
-          <w:b/>
-          <w:bCs/>
-        </w:rPr>
-      </w:pPr>
-      <w:r>
-        <w:rPr>
-          <w:b/>
-          <w:bCs/>
-        </w:rPr>
-        <w:t>|       __init__.py</w:t>
-      </w:r>
-    </w:p>
-    <w:p>
-      <w:pPr>
-        <w:spacing w:after="0"/>
-        <w:rPr>
-          <w:b/>
-          <w:bCs/>
-        </w:rPr>
-      </w:pPr>
-      <w:r>
-        <w:rPr>
-          <w:b/>
-          <w:bCs/>
-        </w:rPr>
-        <w:t xml:space="preserve">|       </w:t>
-      </w:r>
-    </w:p>
-    <w:p>
-      <w:pPr>
-        <w:spacing w:after="0"/>
-      </w:pPr>
-      <w:r>
-        <w:rPr>
-          <w:b/>
-          <w:bCs/>
-        </w:rPr>
-        <w:t>+---</w:t>
-      </w:r>
-      <w:r>
-        <w:rPr>
-          <w:b/>
-          <w:bCs/>
-          <w:highlight w:val="yellow"/>
-        </w:rPr>
-        <w:t>ICM</w:t>
-      </w:r>
-      <w:r>
-        <w:t xml:space="preserve"> -&gt; Source code for the ICM. See Phil Tabor’s videos for more information (</w:t>
-      </w:r>
-      <w:r>
-        <w:fldChar w:fldCharType="begin"/>
-      </w:r>
-      <w:r>
-        <w:instrText xml:space="preserve"> REF _Ref124794093 \r \h </w:instrText>
-      </w:r>
-      <w:r>
-        <w:fldChar w:fldCharType="separate"/>
-      </w:r>
-      <w:r>
-        <w:t>3</w:t>
-      </w:r>
-      <w:r>
-        <w:fldChar w:fldCharType="end"/>
-      </w:r>
-      <w:r>
-        <w:t xml:space="preserve">). </w:t>
-      </w:r>
-    </w:p>
-    <w:p>
-      <w:pPr>
-        <w:spacing w:after="0"/>
-        <w:rPr>
-          <w:b/>
-          <w:bCs/>
-        </w:rPr>
-      </w:pPr>
-      <w:r>
-        <w:rPr>
-          <w:b/>
-          <w:bCs/>
-        </w:rPr>
-        <w:t>|       memory.py</w:t>
-      </w:r>
-    </w:p>
-    <w:p>
-      <w:pPr>
-        <w:spacing w:after="0"/>
-        <w:rPr>
-          <w:b/>
-          <w:bCs/>
-        </w:rPr>
-      </w:pPr>
-      <w:r>
-        <w:rPr>
-          <w:b/>
-          <w:bCs/>
-        </w:rPr>
-        <w:t>|       __init__.py</w:t>
-      </w:r>
-    </w:p>
-    <w:p>
-      <w:pPr>
-        <w:spacing w:after="0"/>
-        <w:rPr>
-          <w:b/>
-          <w:bCs/>
-        </w:rPr>
-      </w:pPr>
-      <w:r>
-        <w:rPr>
-          <w:b/>
-          <w:bCs/>
-        </w:rPr>
-        <w:t xml:space="preserve">|       </w:t>
-      </w:r>
-    </w:p>
-    <w:p>
-      <w:pPr>
-        <w:spacing w:after="0"/>
-      </w:pPr>
-      <w:r>
-        <w:rPr>
-          <w:b/>
-          <w:bCs/>
-        </w:rPr>
-        <w:t>+---</w:t>
-      </w:r>
-      <w:proofErr w:type="spellStart"/>
-      <w:r>
-        <w:rPr>
-          <w:b/>
-          <w:bCs/>
-          <w:highlight w:val="yellow"/>
-        </w:rPr>
         <w:t>isaacgym_sim</w:t>
       </w:r>
-      <w:proofErr w:type="spellEnd"/>
       <w:r>
         <w:rPr>
           <w:b/>
@@ -9016,17 +8767,8 @@
           <w:b/>
           <w:bCs/>
         </w:rPr>
-        <w:t xml:space="preserve">        </w:t>
-      </w:r>
-      <w:proofErr w:type="spellStart"/>
-      <w:r>
-        <w:rPr>
-          <w:b/>
-          <w:bCs/>
-        </w:rPr>
-        <w:t>gitplacehold</w:t>
-      </w:r>
-      <w:proofErr w:type="spellEnd"/>
+        <w:t xml:space="preserve">        gitplacehold</w:t>
+      </w:r>
     </w:p>
     <w:p>
       <w:pPr>
@@ -9066,15 +8808,7 @@
         <w:t>worker</w:t>
       </w:r>
       <w:r>
-        <w:t xml:space="preserve"> parallelization working with </w:t>
-      </w:r>
-      <w:proofErr w:type="spellStart"/>
-      <w:r>
-        <w:t>Pytorch</w:t>
-      </w:r>
-      <w:proofErr w:type="spellEnd"/>
-      <w:r>
-        <w:t xml:space="preserve">. </w:t>
+        <w:t xml:space="preserve"> parallelization working with Pytorch. </w:t>
       </w:r>
       <w:r>
         <w:t>This will be critical going fo</w:t>
@@ -9147,15 +8881,7 @@
         <w:t xml:space="preserve">the code is in C and porting over the data to Python could be a challenge, but I have some ideas here as well. Python supports using C data types and passing them to DLLs, and this is something I have done before. Therefore, I imagine that it wouldn’t be too difficult to </w:t>
       </w:r>
       <w:r>
-        <w:t xml:space="preserve">set up an FE engine using the C code, and then bringing it into the loop of a </w:t>
-      </w:r>
-      <w:proofErr w:type="gramStart"/>
-      <w:r>
-        <w:t>Gym</w:t>
-      </w:r>
-      <w:proofErr w:type="gramEnd"/>
-      <w:r>
-        <w:t xml:space="preserve"> environment. If there is a point in the future where </w:t>
+        <w:t xml:space="preserve">set up an FE engine using the C code, and then bringing it into the loop of a Gym environment. If there is a point in the future where </w:t>
       </w:r>
       <w:r>
         <w:t xml:space="preserve">the lab could benefit from this kind of simulation environment, please let me know and we can talk more about paths forward. </w:t>
@@ -9245,26 +8971,10 @@
         </w:numPr>
       </w:pPr>
       <w:r>
-        <w:t xml:space="preserve">Set up the </w:t>
-      </w:r>
-      <w:proofErr w:type="spellStart"/>
-      <w:r>
-        <w:t>conda</w:t>
-      </w:r>
-      <w:proofErr w:type="spellEnd"/>
-      <w:r>
-        <w:t xml:space="preserve"> environment</w:t>
-      </w:r>
-      <w:r>
-        <w:t xml:space="preserve"> using the included .</w:t>
-      </w:r>
-      <w:proofErr w:type="spellStart"/>
-      <w:r>
-        <w:t>yml</w:t>
-      </w:r>
-      <w:proofErr w:type="spellEnd"/>
-      <w:r>
-        <w:t xml:space="preserve"> file in the repo</w:t>
+        <w:t>Set up the conda environment</w:t>
+      </w:r>
+      <w:r>
+        <w:t xml:space="preserve"> using the included .yml file in the repo</w:t>
       </w:r>
     </w:p>
     <w:p>
@@ -9295,29 +9005,8 @@
       <w:r>
         <w:t xml:space="preserve">. Even just working on this myself, careful use of git saved a lot of headaches when the code started getting more complicated. </w:t>
       </w:r>
-      <w:proofErr w:type="spellStart"/>
-      <w:r>
-        <w:t>Conda</w:t>
-      </w:r>
-      <w:proofErr w:type="spellEnd"/>
-      <w:r>
-        <w:t xml:space="preserve"> environments are also a great idea, since I’ve noticed that specific versions of </w:t>
-      </w:r>
-      <w:proofErr w:type="spellStart"/>
-      <w:r>
-        <w:t>Pytorch</w:t>
-      </w:r>
-      <w:proofErr w:type="spellEnd"/>
-      <w:r>
-        <w:t xml:space="preserve">, </w:t>
-      </w:r>
-      <w:proofErr w:type="spellStart"/>
-      <w:r>
-        <w:t>Numpy</w:t>
-      </w:r>
-      <w:proofErr w:type="spellEnd"/>
-      <w:r>
-        <w:t xml:space="preserve">, and Pandas can cause dependency issues. </w:t>
+      <w:r>
+        <w:t xml:space="preserve">Conda environments are also a great idea, since I’ve noticed that specific versions of Pytorch, Numpy, and Pandas can cause dependency issues. </w:t>
       </w:r>
     </w:p>
     <w:p>
@@ -9332,15 +9021,7 @@
         <w:t xml:space="preserve"> Isaac Gym comes with a bit of a learning curve and NVIDIA’s documentation and forums are not great. I’d much rather devote some time even after I am graduated than have </w:t>
       </w:r>
       <w:r>
-        <w:t xml:space="preserve">the </w:t>
-      </w:r>
-      <w:proofErr w:type="gramStart"/>
-      <w:r>
-        <w:t>effort</w:t>
-      </w:r>
-      <w:proofErr w:type="gramEnd"/>
-      <w:r>
-        <w:t xml:space="preserve"> I put into this project be for naught. My contact info is below, and I am always happy to set up a Zoom call or do a walkthrough of the code I wrote:</w:t>
+        <w:t>the effort I put into this project be for naught. My contact info is below, and I am always happy to set up a Zoom call or do a walkthrough of the code I wrote:</w:t>
       </w:r>
     </w:p>
     <w:p>
@@ -9364,10 +9045,10 @@
         <w:t>515-318-2</w:t>
       </w:r>
       <w:r>
+        <w:t>6</w:t>
+      </w:r>
+      <w:r>
         <w:t>9</w:t>
-      </w:r>
-      <w:r>
-        <w:t>6</w:t>
       </w:r>
       <w:r>
         <w:t>2</w:t>
@@ -9391,8 +9072,8 @@
           <w:numId w:val="1"/>
         </w:numPr>
       </w:pPr>
-      <w:bookmarkStart w:id="19" w:name="_Ref123893695"/>
-      <w:bookmarkStart w:id="20" w:name="_Ref124880427"/>
+      <w:bookmarkStart w:id="19" w:name="_Ref124880427"/>
+      <w:bookmarkStart w:id="20" w:name="_Ref123893695"/>
       <w:r>
         <w:t xml:space="preserve">Leguizamo, D. F., </w:t>
       </w:r>
@@ -9405,7 +9086,7 @@
       <w:r>
         <w:t>. Poster presented at MLCAS 2022.</w:t>
       </w:r>
-      <w:bookmarkEnd w:id="20"/>
+      <w:bookmarkEnd w:id="19"/>
       <w:r>
         <w:t xml:space="preserve"> </w:t>
       </w:r>
@@ -9419,17 +9100,9 @@
         </w:numPr>
       </w:pPr>
       <w:bookmarkStart w:id="21" w:name="_Ref124192383"/>
-      <w:bookmarkEnd w:id="19"/>
-      <w:r>
-        <w:t>Al-</w:t>
-      </w:r>
-      <w:proofErr w:type="spellStart"/>
-      <w:r>
-        <w:t>Zube</w:t>
-      </w:r>
-      <w:proofErr w:type="spellEnd"/>
-      <w:r>
-        <w:t>, L., Sun, W., Robertson, D. et al. The elastic modulus for maize stems. Plant Methods 14, 11 (2018). https://doi.org/10.1186/s13007-018-0279-6</w:t>
+      <w:bookmarkEnd w:id="20"/>
+      <w:r>
+        <w:t>Al-Zube, L., Sun, W., Robertson, D. et al. The elastic modulus for maize stems. Plant Methods 14, 11 (2018). https://doi.org/10.1186/s13007-018-0279-6</w:t>
       </w:r>
     </w:p>
     <w:p>
@@ -9443,15 +9116,7 @@
       <w:bookmarkStart w:id="22" w:name="_Ref124794093"/>
       <w:bookmarkEnd w:id="21"/>
       <w:r>
-        <w:t xml:space="preserve">Deepak Pathak, Pulkit Agrawal, Alexei A. </w:t>
-      </w:r>
-      <w:proofErr w:type="spellStart"/>
-      <w:r>
-        <w:t>Efros</w:t>
-      </w:r>
-      <w:proofErr w:type="spellEnd"/>
-      <w:r>
-        <w:t xml:space="preserve"> and Trevor Darrell. Curiosity-driven Exploration by Self-supervised Prediction. In ICML 2017.</w:t>
+        <w:t>Deepak Pathak, Pulkit Agrawal, Alexei A. Efros and Trevor Darrell. Curiosity-driven Exploration by Self-supervised Prediction. In ICML 2017.</w:t>
       </w:r>
     </w:p>
     <w:p>

</xml_diff>